<commit_message>
Inserção dos pontos 6 e 6.1 - Sujeitos a melhorias
</commit_message>
<xml_diff>
--- a/Modelos/Relatorio_analise_sistemas.docx
+++ b/Modelos/Relatorio_analise_sistemas.docx
@@ -8186,7 +8186,7 @@
           <w:lang w:eastAsia="pt-PT"/>
         </w:rPr>
         <w:drawing>
-          <wp:anchor distT="0" distB="0" distL="114300" distR="114300" simplePos="0" relativeHeight="251662848" behindDoc="1" locked="0" layoutInCell="1" allowOverlap="1">
+          <wp:anchor distT="0" distB="0" distL="114300" distR="114300" simplePos="0" relativeHeight="251661824" behindDoc="1" locked="0" layoutInCell="1" allowOverlap="1">
             <wp:simplePos x="0" y="0"/>
             <wp:positionH relativeFrom="column">
               <wp:posOffset>15875</wp:posOffset>
@@ -8366,7 +8366,7 @@
         </w:rPr>
         <w:lastRenderedPageBreak/>
         <w:drawing>
-          <wp:anchor distT="0" distB="0" distL="114300" distR="114300" simplePos="0" relativeHeight="251664896" behindDoc="1" locked="0" layoutInCell="1" allowOverlap="1">
+          <wp:anchor distT="0" distB="0" distL="114300" distR="114300" simplePos="0" relativeHeight="251663872" behindDoc="1" locked="0" layoutInCell="1" allowOverlap="1">
             <wp:simplePos x="0" y="0"/>
             <wp:positionH relativeFrom="column">
               <wp:posOffset>-460375</wp:posOffset>
@@ -8530,7 +8530,7 @@
           <w:lang w:eastAsia="pt-PT"/>
         </w:rPr>
         <w:drawing>
-          <wp:anchor distT="0" distB="0" distL="114300" distR="114300" simplePos="0" relativeHeight="251666944" behindDoc="1" locked="0" layoutInCell="1" allowOverlap="1">
+          <wp:anchor distT="0" distB="0" distL="114300" distR="114300" simplePos="0" relativeHeight="251665920" behindDoc="1" locked="0" layoutInCell="1" allowOverlap="1">
             <wp:simplePos x="0" y="0"/>
             <wp:positionH relativeFrom="column">
               <wp:posOffset>-479425</wp:posOffset>
@@ -8594,7 +8594,7 @@
         </w:rPr>
         <w:lastRenderedPageBreak/>
         <w:drawing>
-          <wp:anchor distT="0" distB="0" distL="114300" distR="114300" simplePos="0" relativeHeight="251647488" behindDoc="1" locked="0" layoutInCell="1" allowOverlap="1">
+          <wp:anchor distT="0" distB="0" distL="114300" distR="114300" simplePos="0" relativeHeight="251646464" behindDoc="1" locked="0" layoutInCell="1" allowOverlap="1">
             <wp:simplePos x="0" y="0"/>
             <wp:positionH relativeFrom="column">
               <wp:posOffset>-736600</wp:posOffset>
@@ -8718,8 +8718,6 @@
       <w:r>
         <w:t>que permite apagar nós e conexões provinientes destes.</w:t>
       </w:r>
-      <w:bookmarkStart w:id="25" w:name="_GoBack"/>
-      <w:bookmarkEnd w:id="25"/>
     </w:p>
     <w:p>
       <w:pPr>
@@ -8732,7 +8730,7 @@
           <w:rFonts w:asciiTheme="minorHAnsi" w:hAnsiTheme="minorHAnsi"/>
         </w:rPr>
       </w:pPr>
-      <w:bookmarkStart w:id="26" w:name="_Toc360278802"/>
+      <w:bookmarkStart w:id="25" w:name="_Toc360278802"/>
       <w:r>
         <w:rPr>
           <w:rFonts w:asciiTheme="minorHAnsi" w:hAnsiTheme="minorHAnsi"/>
@@ -8740,7 +8738,7 @@
         <w:lastRenderedPageBreak/>
         <w:t>Modelo de Dados Persistente</w:t>
       </w:r>
-      <w:bookmarkEnd w:id="26"/>
+      <w:bookmarkEnd w:id="25"/>
     </w:p>
     <w:p>
       <w:pPr>
@@ -8771,7 +8769,7 @@
                       <w:szCs w:val="24"/>
                     </w:rPr>
                   </w:pPr>
-                  <w:bookmarkStart w:id="27" w:name="_Toc360278812"/>
+                  <w:bookmarkStart w:id="26" w:name="_Toc360278812"/>
                   <w:r>
                     <w:t xml:space="preserve">Diagrama </w:t>
                   </w:r>
@@ -8789,7 +8787,7 @@
                   <w:r>
                     <w:t xml:space="preserve"> Modelo de Base de Dados</w:t>
                   </w:r>
-                  <w:bookmarkEnd w:id="27"/>
+                  <w:bookmarkEnd w:id="26"/>
                 </w:p>
               </w:txbxContent>
             </v:textbox>
@@ -8803,7 +8801,7 @@
           <w:lang w:eastAsia="pt-PT"/>
         </w:rPr>
         <w:drawing>
-          <wp:anchor distT="0" distB="0" distL="114300" distR="114300" simplePos="0" relativeHeight="251668992" behindDoc="1" locked="0" layoutInCell="1" allowOverlap="1">
+          <wp:anchor distT="0" distB="0" distL="114300" distR="114300" simplePos="0" relativeHeight="251667968" behindDoc="1" locked="0" layoutInCell="1" allowOverlap="1">
             <wp:simplePos x="0" y="0"/>
             <wp:positionH relativeFrom="column">
               <wp:posOffset>-107950</wp:posOffset>
@@ -8869,7 +8867,7 @@
         <w:lastRenderedPageBreak/>
         <w:t xml:space="preserve"> </w:t>
       </w:r>
-      <w:bookmarkStart w:id="28" w:name="_Toc360278803"/>
+      <w:bookmarkStart w:id="27" w:name="_Toc360278803"/>
       <w:r>
         <w:rPr>
           <w:rFonts w:asciiTheme="minorHAnsi" w:hAnsiTheme="minorHAnsi"/>
@@ -8882,7 +8880,7 @@
         </w:rPr>
         <w:t xml:space="preserve"> do modelo de dados</w:t>
       </w:r>
-      <w:bookmarkEnd w:id="28"/>
+      <w:bookmarkEnd w:id="27"/>
     </w:p>
     <w:p>
       <w:r>
@@ -8926,7 +8924,7 @@
           <w:rFonts w:asciiTheme="minorHAnsi" w:hAnsiTheme="minorHAnsi"/>
         </w:rPr>
       </w:pPr>
-      <w:bookmarkStart w:id="29" w:name="_Toc360278804"/>
+      <w:bookmarkStart w:id="28" w:name="_Toc360278804"/>
       <w:r>
         <w:rPr>
           <w:noProof/>
@@ -8934,7 +8932,7 @@
         </w:rPr>
         <w:lastRenderedPageBreak/>
         <w:drawing>
-          <wp:anchor distT="0" distB="0" distL="114300" distR="114300" simplePos="0" relativeHeight="251660800" behindDoc="1" locked="0" layoutInCell="1" allowOverlap="1" wp14:anchorId="79A76B74" wp14:editId="26D244F1">
+          <wp:anchor distT="0" distB="0" distL="114300" distR="114300" simplePos="0" relativeHeight="251659776" behindDoc="1" locked="0" layoutInCell="1" allowOverlap="1" wp14:anchorId="79A76B74" wp14:editId="26D244F1">
             <wp:simplePos x="0" y="0"/>
             <wp:positionH relativeFrom="margin">
               <wp:posOffset>-1030605</wp:posOffset>
@@ -9003,7 +9001,7 @@
         </w:rPr>
         <w:t>teMap</w:t>
       </w:r>
-      <w:bookmarkEnd w:id="29"/>
+      <w:bookmarkEnd w:id="28"/>
     </w:p>
     <w:p>
       <w:pPr>
@@ -9011,7 +9009,7 @@
         <w:ind w:firstLine="11"/>
         <w:jc w:val="both"/>
       </w:pPr>
-      <w:bookmarkStart w:id="30" w:name="_Toc345261261"/>
+      <w:bookmarkStart w:id="29" w:name="_Toc345261261"/>
     </w:p>
     <w:p>
       <w:pPr>
@@ -9019,7 +9017,7 @@
         <w:ind w:left="2869" w:firstLine="11"/>
         <w:jc w:val="both"/>
       </w:pPr>
-      <w:bookmarkStart w:id="31" w:name="_Toc360278813"/>
+      <w:bookmarkStart w:id="30" w:name="_Toc360278813"/>
       <w:r>
         <w:t xml:space="preserve">Diagrama </w:t>
       </w:r>
@@ -9037,11 +9035,11 @@
       <w:r>
         <w:t xml:space="preserve"> </w:t>
       </w:r>
+      <w:bookmarkEnd w:id="29"/>
+      <w:r>
+        <w:t>SiteMap</w:t>
+      </w:r>
       <w:bookmarkEnd w:id="30"/>
-      <w:r>
-        <w:t>SiteMap</w:t>
-      </w:r>
-      <w:bookmarkEnd w:id="31"/>
     </w:p>
     <w:p/>
     <w:p>
@@ -9065,7 +9063,7 @@
           <w:rFonts w:asciiTheme="minorHAnsi" w:hAnsiTheme="minorHAnsi"/>
         </w:rPr>
       </w:pPr>
-      <w:bookmarkStart w:id="32" w:name="_Toc360278805"/>
+      <w:bookmarkStart w:id="31" w:name="_Toc360278805"/>
       <w:r>
         <w:rPr>
           <w:rFonts w:asciiTheme="minorHAnsi" w:hAnsiTheme="minorHAnsi"/>
@@ -9073,34 +9071,140 @@
         <w:lastRenderedPageBreak/>
         <w:t>Conclusão</w:t>
       </w:r>
+      <w:bookmarkEnd w:id="31"/>
+    </w:p>
+    <w:p>
+      <w:r>
+        <w:t>Através deste projecto foi possível criar uma nova plataforma de ensino de programação assim como todo o sistema apor detrás desta.</w:t>
+      </w:r>
+    </w:p>
+    <w:p>
+      <w:r>
+        <w:t>Aprendemos a gerir os diversos membros dos grupos como uma equipa e a ultrapassar obstáculos como a comunicação inter-equipa.</w:t>
+      </w:r>
+    </w:p>
+    <w:p>
+      <w:r>
+        <w:t>Contudo, alguns do objectivos iniciais não foram alcançados nomeadamente a integração de toda a plataforma como o Moodle. Isto aconteceu devido ao facto de a linguagem de eleição escolhida pelas equipas (.Net) não propriamente compativel com a linguagem do Moodle (PHP). Apesar de dificultar não impede de todo a integração visto que existem outras formas de o fazer mas que requerem um pouco mais de tempo do que aquele que tivemos disponivel.</w:t>
+      </w:r>
+    </w:p>
+    <w:p>
+      <w:r>
+        <w:t>Em suma, foi um projecto bem conseguido e com muito espaço para melhorias.</w:t>
+      </w:r>
+    </w:p>
+    <w:p>
+      <w:pPr>
+        <w:pStyle w:val="Heading2"/>
+        <w:rPr>
+          <w:rFonts w:asciiTheme="minorHAnsi" w:hAnsiTheme="minorHAnsi"/>
+        </w:rPr>
+      </w:pPr>
+      <w:bookmarkStart w:id="32" w:name="_Toc360278806"/>
+      <w:r>
+        <w:rPr>
+          <w:rFonts w:asciiTheme="minorHAnsi" w:hAnsiTheme="minorHAnsi"/>
+        </w:rPr>
+        <w:t>Objetivos alcançados</w:t>
+      </w:r>
       <w:bookmarkEnd w:id="32"/>
     </w:p>
-    <w:p/>
-    <w:p>
-      <w:pPr>
-        <w:pStyle w:val="Heading2"/>
-        <w:rPr>
-          <w:rFonts w:asciiTheme="minorHAnsi" w:hAnsiTheme="minorHAnsi"/>
-        </w:rPr>
-      </w:pPr>
-      <w:bookmarkStart w:id="33" w:name="_Toc360278806"/>
-      <w:r>
-        <w:rPr>
-          <w:rFonts w:asciiTheme="minorHAnsi" w:hAnsiTheme="minorHAnsi"/>
-        </w:rPr>
-        <w:t>Objetivos alcançados</w:t>
-      </w:r>
-      <w:bookmarkEnd w:id="33"/>
-    </w:p>
-    <w:p/>
-    <w:p>
-      <w:pPr>
-        <w:pStyle w:val="Heading1"/>
+    <w:p>
+      <w:r>
+        <w:t>Os objectivos alcançados foram os seguidos:</w:t>
+      </w:r>
+    </w:p>
+    <w:p>
+      <w:pPr>
+        <w:pStyle w:val="ListParagraph"/>
         <w:numPr>
           <w:ilvl w:val="0"/>
-          <w:numId w:val="0"/>
+          <w:numId w:val="12"/>
         </w:numPr>
-        <w:ind w:left="680"/>
+      </w:pPr>
+      <w:r>
+        <w:t>Concretização do site de onde é possivel a gestão da plataforma</w:t>
+      </w:r>
+    </w:p>
+    <w:p>
+      <w:pPr>
+        <w:pStyle w:val="ListParagraph"/>
+      </w:pPr>
+    </w:p>
+    <w:p>
+      <w:pPr>
+        <w:pStyle w:val="ListParagraph"/>
+        <w:numPr>
+          <w:ilvl w:val="0"/>
+          <w:numId w:val="12"/>
+        </w:numPr>
+      </w:pPr>
+      <w:r>
+        <w:t>Ambiente IDE juntamente com todos os constituidos para elaborar um programa através da linguagem fluxográfica Portugol</w:t>
+      </w:r>
+    </w:p>
+    <w:p>
+      <w:pPr>
+        <w:pStyle w:val="ListParagraph"/>
+      </w:pPr>
+    </w:p>
+    <w:p>
+      <w:pPr>
+        <w:pStyle w:val="ListParagraph"/>
+        <w:numPr>
+          <w:ilvl w:val="0"/>
+          <w:numId w:val="12"/>
+        </w:numPr>
+      </w:pPr>
+      <w:r>
+        <w:t>Criação de um BackOffice fundamental para a gestão e inserção de novas perguntas e respectivas soluç</w:t>
+      </w:r>
+      <w:r>
+        <w:t>ões</w:t>
+      </w:r>
+    </w:p>
+    <w:p>
+      <w:pPr>
+        <w:pStyle w:val="ListParagraph"/>
+      </w:pPr>
+    </w:p>
+    <w:p>
+      <w:pPr>
+        <w:pStyle w:val="ListParagraph"/>
+        <w:numPr>
+          <w:ilvl w:val="0"/>
+          <w:numId w:val="12"/>
+        </w:numPr>
+      </w:pPr>
+      <w:r>
+        <w:t>Criação de M</w:t>
+      </w:r>
+      <w:bookmarkStart w:id="33" w:name="_GoBack"/>
+      <w:bookmarkEnd w:id="33"/>
+      <w:r>
+        <w:t>odelos que garantem a persistência da plataforma (Base de dados Mysql e couchDB)</w:t>
+      </w:r>
+    </w:p>
+    <w:p>
+      <w:pPr>
+        <w:pStyle w:val="ListParagraph"/>
+      </w:pPr>
+    </w:p>
+    <w:p>
+      <w:pPr>
+        <w:pStyle w:val="ListParagraph"/>
+        <w:numPr>
+          <w:ilvl w:val="0"/>
+          <w:numId w:val="12"/>
+        </w:numPr>
+      </w:pPr>
+      <w:r>
+        <w:t>Tradução, Resolução e Segmentação de mais de 50 exercícios tipo em 16 linguagens de programação diferentes.</w:t>
+      </w:r>
+    </w:p>
+    <w:p>
+      <w:pPr>
+        <w:pStyle w:val="ListParagraph"/>
       </w:pPr>
     </w:p>
     <w:sectPr>
@@ -9236,7 +9340,7 @@
         <w:noProof/>
         <w:sz w:val="20"/>
       </w:rPr>
-      <w:t>14</w:t>
+      <w:t>17</w:t>
     </w:r>
     <w:r>
       <w:rPr>
@@ -10013,133 +10117,16 @@
     </w:lvl>
   </w:abstractNum>
   <w:abstractNum w:abstractNumId="1">
-    <w:nsid w:val="4F48369E"/>
-    <w:multiLevelType w:val="multilevel"/>
-    <w:tmpl w:val="58669A6E"/>
-    <w:lvl w:ilvl="0">
-      <w:start w:val="1"/>
-      <w:numFmt w:val="decimal"/>
-      <w:lvlText w:val="%1-"/>
-      <w:lvlJc w:val="left"/>
-      <w:pPr>
-        <w:tabs>
-          <w:tab w:val="num" w:pos="432"/>
-        </w:tabs>
-        <w:ind w:left="432" w:hanging="432"/>
-      </w:pPr>
-    </w:lvl>
-    <w:lvl w:ilvl="1">
-      <w:start w:val="1"/>
-      <w:numFmt w:val="decimal"/>
-      <w:lvlText w:val="%1.%2-"/>
-      <w:lvlJc w:val="left"/>
-      <w:pPr>
-        <w:tabs>
-          <w:tab w:val="num" w:pos="576"/>
-        </w:tabs>
-        <w:ind w:left="576" w:hanging="576"/>
-      </w:pPr>
-    </w:lvl>
-    <w:lvl w:ilvl="2">
-      <w:start w:val="1"/>
-      <w:numFmt w:val="decimal"/>
-      <w:lvlText w:val="%2.%1.%3-"/>
-      <w:lvlJc w:val="left"/>
-      <w:pPr>
-        <w:tabs>
-          <w:tab w:val="num" w:pos="720"/>
-        </w:tabs>
-        <w:ind w:left="720" w:hanging="720"/>
-      </w:pPr>
-    </w:lvl>
-    <w:lvl w:ilvl="3">
-      <w:start w:val="1"/>
-      <w:numFmt w:val="decimal"/>
-      <w:lvlText w:val="%1.%2.%3.%4"/>
-      <w:lvlJc w:val="left"/>
-      <w:pPr>
-        <w:tabs>
-          <w:tab w:val="num" w:pos="864"/>
-        </w:tabs>
-        <w:ind w:left="864" w:hanging="864"/>
-      </w:pPr>
-    </w:lvl>
-    <w:lvl w:ilvl="4">
-      <w:start w:val="1"/>
-      <w:numFmt w:val="decimal"/>
-      <w:lvlText w:val="%1.%2.%3.%4.%5"/>
-      <w:lvlJc w:val="left"/>
-      <w:pPr>
-        <w:tabs>
-          <w:tab w:val="num" w:pos="1008"/>
-        </w:tabs>
-        <w:ind w:left="1008" w:hanging="1008"/>
-      </w:pPr>
-    </w:lvl>
-    <w:lvl w:ilvl="5">
-      <w:start w:val="1"/>
-      <w:numFmt w:val="decimal"/>
-      <w:pStyle w:val="Heading6"/>
-      <w:lvlText w:val="%1.%2.%3.%4.%5.%6"/>
-      <w:lvlJc w:val="left"/>
-      <w:pPr>
-        <w:tabs>
-          <w:tab w:val="num" w:pos="1152"/>
-        </w:tabs>
-        <w:ind w:left="1152" w:hanging="1152"/>
-      </w:pPr>
-    </w:lvl>
-    <w:lvl w:ilvl="6">
-      <w:start w:val="1"/>
-      <w:numFmt w:val="decimal"/>
-      <w:pStyle w:val="Heading7"/>
-      <w:lvlText w:val="%1.%2.%3.%4.%5.%6.%7"/>
-      <w:lvlJc w:val="left"/>
-      <w:pPr>
-        <w:tabs>
-          <w:tab w:val="num" w:pos="1296"/>
-        </w:tabs>
-        <w:ind w:left="1296" w:hanging="1296"/>
-      </w:pPr>
-    </w:lvl>
-    <w:lvl w:ilvl="7">
-      <w:start w:val="1"/>
-      <w:numFmt w:val="decimal"/>
-      <w:pStyle w:val="Heading8"/>
-      <w:lvlText w:val="%1.%2.%3.%4.%5.%6.%7.%8"/>
-      <w:lvlJc w:val="left"/>
-      <w:pPr>
-        <w:tabs>
-          <w:tab w:val="num" w:pos="1440"/>
-        </w:tabs>
-        <w:ind w:left="1440" w:hanging="1440"/>
-      </w:pPr>
-    </w:lvl>
-    <w:lvl w:ilvl="8">
-      <w:start w:val="1"/>
-      <w:numFmt w:val="decimal"/>
-      <w:pStyle w:val="Heading9"/>
-      <w:lvlText w:val="%1.%2.%3.%4.%5.%6.%7.%8.%9"/>
-      <w:lvlJc w:val="left"/>
-      <w:pPr>
-        <w:tabs>
-          <w:tab w:val="num" w:pos="1584"/>
-        </w:tabs>
-        <w:ind w:left="1584" w:hanging="1584"/>
-      </w:pPr>
-    </w:lvl>
-  </w:abstractNum>
-  <w:abstractNum w:abstractNumId="2">
-    <w:nsid w:val="6EBC6AF0"/>
+    <w:nsid w:val="2D1A0762"/>
     <w:multiLevelType w:val="hybridMultilevel"/>
-    <w:tmpl w:val="8AE6173C"/>
+    <w:tmpl w:val="D6C265F6"/>
     <w:lvl w:ilvl="0" w:tplc="08160001">
       <w:start w:val="1"/>
       <w:numFmt w:val="bullet"/>
       <w:lvlText w:val=""/>
       <w:lvlJc w:val="left"/>
       <w:pPr>
-        <w:ind w:left="1636" w:hanging="360"/>
+        <w:ind w:left="720" w:hanging="360"/>
       </w:pPr>
       <w:rPr>
         <w:rFonts w:ascii="Symbol" w:hAnsi="Symbol" w:hint="default"/>
@@ -10151,7 +10138,7 @@
       <w:lvlText w:val="o"/>
       <w:lvlJc w:val="left"/>
       <w:pPr>
-        <w:ind w:left="2356" w:hanging="360"/>
+        <w:ind w:left="1440" w:hanging="360"/>
       </w:pPr>
       <w:rPr>
         <w:rFonts w:ascii="Courier New" w:hAnsi="Courier New" w:cs="Courier New" w:hint="default"/>
@@ -10163,7 +10150,7 @@
       <w:lvlText w:val=""/>
       <w:lvlJc w:val="left"/>
       <w:pPr>
-        <w:ind w:left="3076" w:hanging="360"/>
+        <w:ind w:left="2160" w:hanging="360"/>
       </w:pPr>
       <w:rPr>
         <w:rFonts w:ascii="Wingdings" w:hAnsi="Wingdings" w:hint="default"/>
@@ -10175,7 +10162,7 @@
       <w:lvlText w:val=""/>
       <w:lvlJc w:val="left"/>
       <w:pPr>
-        <w:ind w:left="3796" w:hanging="360"/>
+        <w:ind w:left="2880" w:hanging="360"/>
       </w:pPr>
       <w:rPr>
         <w:rFonts w:ascii="Symbol" w:hAnsi="Symbol" w:hint="default"/>
@@ -10187,7 +10174,7 @@
       <w:lvlText w:val="o"/>
       <w:lvlJc w:val="left"/>
       <w:pPr>
-        <w:ind w:left="4516" w:hanging="360"/>
+        <w:ind w:left="3600" w:hanging="360"/>
       </w:pPr>
       <w:rPr>
         <w:rFonts w:ascii="Courier New" w:hAnsi="Courier New" w:cs="Courier New" w:hint="default"/>
@@ -10199,7 +10186,7 @@
       <w:lvlText w:val=""/>
       <w:lvlJc w:val="left"/>
       <w:pPr>
-        <w:ind w:left="5236" w:hanging="360"/>
+        <w:ind w:left="4320" w:hanging="360"/>
       </w:pPr>
       <w:rPr>
         <w:rFonts w:ascii="Wingdings" w:hAnsi="Wingdings" w:hint="default"/>
@@ -10211,7 +10198,7 @@
       <w:lvlText w:val=""/>
       <w:lvlJc w:val="left"/>
       <w:pPr>
-        <w:ind w:left="5956" w:hanging="360"/>
+        <w:ind w:left="5040" w:hanging="360"/>
       </w:pPr>
       <w:rPr>
         <w:rFonts w:ascii="Symbol" w:hAnsi="Symbol" w:hint="default"/>
@@ -10223,7 +10210,7 @@
       <w:lvlText w:val="o"/>
       <w:lvlJc w:val="left"/>
       <w:pPr>
-        <w:ind w:left="6676" w:hanging="360"/>
+        <w:ind w:left="5760" w:hanging="360"/>
       </w:pPr>
       <w:rPr>
         <w:rFonts w:ascii="Courier New" w:hAnsi="Courier New" w:cs="Courier New" w:hint="default"/>
@@ -10235,6 +10222,236 @@
       <w:lvlText w:val=""/>
       <w:lvlJc w:val="left"/>
       <w:pPr>
+        <w:ind w:left="6480" w:hanging="360"/>
+      </w:pPr>
+      <w:rPr>
+        <w:rFonts w:ascii="Wingdings" w:hAnsi="Wingdings" w:hint="default"/>
+      </w:rPr>
+    </w:lvl>
+  </w:abstractNum>
+  <w:abstractNum w:abstractNumId="2">
+    <w:nsid w:val="4F48369E"/>
+    <w:multiLevelType w:val="multilevel"/>
+    <w:tmpl w:val="58669A6E"/>
+    <w:lvl w:ilvl="0">
+      <w:start w:val="1"/>
+      <w:numFmt w:val="decimal"/>
+      <w:lvlText w:val="%1-"/>
+      <w:lvlJc w:val="left"/>
+      <w:pPr>
+        <w:tabs>
+          <w:tab w:val="num" w:pos="432"/>
+        </w:tabs>
+        <w:ind w:left="432" w:hanging="432"/>
+      </w:pPr>
+    </w:lvl>
+    <w:lvl w:ilvl="1">
+      <w:start w:val="1"/>
+      <w:numFmt w:val="decimal"/>
+      <w:lvlText w:val="%1.%2-"/>
+      <w:lvlJc w:val="left"/>
+      <w:pPr>
+        <w:tabs>
+          <w:tab w:val="num" w:pos="576"/>
+        </w:tabs>
+        <w:ind w:left="576" w:hanging="576"/>
+      </w:pPr>
+    </w:lvl>
+    <w:lvl w:ilvl="2">
+      <w:start w:val="1"/>
+      <w:numFmt w:val="decimal"/>
+      <w:lvlText w:val="%2.%1.%3-"/>
+      <w:lvlJc w:val="left"/>
+      <w:pPr>
+        <w:tabs>
+          <w:tab w:val="num" w:pos="720"/>
+        </w:tabs>
+        <w:ind w:left="720" w:hanging="720"/>
+      </w:pPr>
+    </w:lvl>
+    <w:lvl w:ilvl="3">
+      <w:start w:val="1"/>
+      <w:numFmt w:val="decimal"/>
+      <w:lvlText w:val="%1.%2.%3.%4"/>
+      <w:lvlJc w:val="left"/>
+      <w:pPr>
+        <w:tabs>
+          <w:tab w:val="num" w:pos="864"/>
+        </w:tabs>
+        <w:ind w:left="864" w:hanging="864"/>
+      </w:pPr>
+    </w:lvl>
+    <w:lvl w:ilvl="4">
+      <w:start w:val="1"/>
+      <w:numFmt w:val="decimal"/>
+      <w:lvlText w:val="%1.%2.%3.%4.%5"/>
+      <w:lvlJc w:val="left"/>
+      <w:pPr>
+        <w:tabs>
+          <w:tab w:val="num" w:pos="1008"/>
+        </w:tabs>
+        <w:ind w:left="1008" w:hanging="1008"/>
+      </w:pPr>
+    </w:lvl>
+    <w:lvl w:ilvl="5">
+      <w:start w:val="1"/>
+      <w:numFmt w:val="decimal"/>
+      <w:pStyle w:val="Heading6"/>
+      <w:lvlText w:val="%1.%2.%3.%4.%5.%6"/>
+      <w:lvlJc w:val="left"/>
+      <w:pPr>
+        <w:tabs>
+          <w:tab w:val="num" w:pos="1152"/>
+        </w:tabs>
+        <w:ind w:left="1152" w:hanging="1152"/>
+      </w:pPr>
+    </w:lvl>
+    <w:lvl w:ilvl="6">
+      <w:start w:val="1"/>
+      <w:numFmt w:val="decimal"/>
+      <w:pStyle w:val="Heading7"/>
+      <w:lvlText w:val="%1.%2.%3.%4.%5.%6.%7"/>
+      <w:lvlJc w:val="left"/>
+      <w:pPr>
+        <w:tabs>
+          <w:tab w:val="num" w:pos="1296"/>
+        </w:tabs>
+        <w:ind w:left="1296" w:hanging="1296"/>
+      </w:pPr>
+    </w:lvl>
+    <w:lvl w:ilvl="7">
+      <w:start w:val="1"/>
+      <w:numFmt w:val="decimal"/>
+      <w:pStyle w:val="Heading8"/>
+      <w:lvlText w:val="%1.%2.%3.%4.%5.%6.%7.%8"/>
+      <w:lvlJc w:val="left"/>
+      <w:pPr>
+        <w:tabs>
+          <w:tab w:val="num" w:pos="1440"/>
+        </w:tabs>
+        <w:ind w:left="1440" w:hanging="1440"/>
+      </w:pPr>
+    </w:lvl>
+    <w:lvl w:ilvl="8">
+      <w:start w:val="1"/>
+      <w:numFmt w:val="decimal"/>
+      <w:pStyle w:val="Heading9"/>
+      <w:lvlText w:val="%1.%2.%3.%4.%5.%6.%7.%8.%9"/>
+      <w:lvlJc w:val="left"/>
+      <w:pPr>
+        <w:tabs>
+          <w:tab w:val="num" w:pos="1584"/>
+        </w:tabs>
+        <w:ind w:left="1584" w:hanging="1584"/>
+      </w:pPr>
+    </w:lvl>
+  </w:abstractNum>
+  <w:abstractNum w:abstractNumId="3">
+    <w:nsid w:val="6EBC6AF0"/>
+    <w:multiLevelType w:val="hybridMultilevel"/>
+    <w:tmpl w:val="8AE6173C"/>
+    <w:lvl w:ilvl="0" w:tplc="08160001">
+      <w:start w:val="1"/>
+      <w:numFmt w:val="bullet"/>
+      <w:lvlText w:val=""/>
+      <w:lvlJc w:val="left"/>
+      <w:pPr>
+        <w:ind w:left="1636" w:hanging="360"/>
+      </w:pPr>
+      <w:rPr>
+        <w:rFonts w:ascii="Symbol" w:hAnsi="Symbol" w:hint="default"/>
+      </w:rPr>
+    </w:lvl>
+    <w:lvl w:ilvl="1" w:tplc="08160003" w:tentative="1">
+      <w:start w:val="1"/>
+      <w:numFmt w:val="bullet"/>
+      <w:lvlText w:val="o"/>
+      <w:lvlJc w:val="left"/>
+      <w:pPr>
+        <w:ind w:left="2356" w:hanging="360"/>
+      </w:pPr>
+      <w:rPr>
+        <w:rFonts w:ascii="Courier New" w:hAnsi="Courier New" w:cs="Courier New" w:hint="default"/>
+      </w:rPr>
+    </w:lvl>
+    <w:lvl w:ilvl="2" w:tplc="08160005" w:tentative="1">
+      <w:start w:val="1"/>
+      <w:numFmt w:val="bullet"/>
+      <w:lvlText w:val=""/>
+      <w:lvlJc w:val="left"/>
+      <w:pPr>
+        <w:ind w:left="3076" w:hanging="360"/>
+      </w:pPr>
+      <w:rPr>
+        <w:rFonts w:ascii="Wingdings" w:hAnsi="Wingdings" w:hint="default"/>
+      </w:rPr>
+    </w:lvl>
+    <w:lvl w:ilvl="3" w:tplc="08160001" w:tentative="1">
+      <w:start w:val="1"/>
+      <w:numFmt w:val="bullet"/>
+      <w:lvlText w:val=""/>
+      <w:lvlJc w:val="left"/>
+      <w:pPr>
+        <w:ind w:left="3796" w:hanging="360"/>
+      </w:pPr>
+      <w:rPr>
+        <w:rFonts w:ascii="Symbol" w:hAnsi="Symbol" w:hint="default"/>
+      </w:rPr>
+    </w:lvl>
+    <w:lvl w:ilvl="4" w:tplc="08160003" w:tentative="1">
+      <w:start w:val="1"/>
+      <w:numFmt w:val="bullet"/>
+      <w:lvlText w:val="o"/>
+      <w:lvlJc w:val="left"/>
+      <w:pPr>
+        <w:ind w:left="4516" w:hanging="360"/>
+      </w:pPr>
+      <w:rPr>
+        <w:rFonts w:ascii="Courier New" w:hAnsi="Courier New" w:cs="Courier New" w:hint="default"/>
+      </w:rPr>
+    </w:lvl>
+    <w:lvl w:ilvl="5" w:tplc="08160005" w:tentative="1">
+      <w:start w:val="1"/>
+      <w:numFmt w:val="bullet"/>
+      <w:lvlText w:val=""/>
+      <w:lvlJc w:val="left"/>
+      <w:pPr>
+        <w:ind w:left="5236" w:hanging="360"/>
+      </w:pPr>
+      <w:rPr>
+        <w:rFonts w:ascii="Wingdings" w:hAnsi="Wingdings" w:hint="default"/>
+      </w:rPr>
+    </w:lvl>
+    <w:lvl w:ilvl="6" w:tplc="08160001" w:tentative="1">
+      <w:start w:val="1"/>
+      <w:numFmt w:val="bullet"/>
+      <w:lvlText w:val=""/>
+      <w:lvlJc w:val="left"/>
+      <w:pPr>
+        <w:ind w:left="5956" w:hanging="360"/>
+      </w:pPr>
+      <w:rPr>
+        <w:rFonts w:ascii="Symbol" w:hAnsi="Symbol" w:hint="default"/>
+      </w:rPr>
+    </w:lvl>
+    <w:lvl w:ilvl="7" w:tplc="08160003" w:tentative="1">
+      <w:start w:val="1"/>
+      <w:numFmt w:val="bullet"/>
+      <w:lvlText w:val="o"/>
+      <w:lvlJc w:val="left"/>
+      <w:pPr>
+        <w:ind w:left="6676" w:hanging="360"/>
+      </w:pPr>
+      <w:rPr>
+        <w:rFonts w:ascii="Courier New" w:hAnsi="Courier New" w:cs="Courier New" w:hint="default"/>
+      </w:rPr>
+    </w:lvl>
+    <w:lvl w:ilvl="8" w:tplc="08160005" w:tentative="1">
+      <w:start w:val="1"/>
+      <w:numFmt w:val="bullet"/>
+      <w:lvlText w:val=""/>
+      <w:lvlJc w:val="left"/>
+      <w:pPr>
         <w:ind w:left="7396" w:hanging="360"/>
       </w:pPr>
       <w:rPr>
@@ -10243,7 +10460,7 @@
     </w:lvl>
   </w:abstractNum>
   <w:num w:numId="1">
-    <w:abstractNumId w:val="1"/>
+    <w:abstractNumId w:val="2"/>
   </w:num>
   <w:num w:numId="2">
     <w:abstractNumId w:val="0"/>
@@ -10273,7 +10490,10 @@
     <w:abstractNumId w:val="0"/>
   </w:num>
   <w:num w:numId="11">
-    <w:abstractNumId w:val="2"/>
+    <w:abstractNumId w:val="3"/>
+  </w:num>
+  <w:num w:numId="12">
+    <w:abstractNumId w:val="1"/>
   </w:num>
   <w:numIdMacAtCleanup w:val="3"/>
 </w:numbering>
@@ -11842,7 +12062,7 @@
 </file>
 
 <file path=customXml/itemProps2.xml><?xml version="1.0" encoding="utf-8"?>
-<ds:datastoreItem xmlns:ds="http://schemas.openxmlformats.org/officeDocument/2006/customXml" ds:itemID="{EBCE2B8B-8A5E-4554-AE45-F5601FA9213C}">
+<ds:datastoreItem xmlns:ds="http://schemas.openxmlformats.org/officeDocument/2006/customXml" ds:itemID="{4AFF6CA6-8CB6-4D04-B678-7FF798C6551D}">
   <ds:schemaRefs>
     <ds:schemaRef ds:uri="http://schemas.openxmlformats.org/officeDocument/2006/bibliography"/>
   </ds:schemaRefs>

</xml_diff>

<commit_message>
Alterações na descrição do Modelo Dominio
</commit_message>
<xml_diff>
--- a/Modelos/Relatorio_analise_sistemas.docx
+++ b/Modelos/Relatorio_analise_sistemas.docx
@@ -81,6 +81,7 @@
                   <w:calendar w:val="gregorian"/>
                 </w:date>
               </w:sdtPr>
+              <w:sdtEndPr/>
               <w:sdtContent>
                 <w:tc>
                   <w:tcPr>
@@ -157,6 +158,7 @@
                   <w:dataBinding w:prefixMappings="xmlns:ns0='http://schemas.openxmlformats.org/package/2006/metadata/core-properties' xmlns:ns1='http://purl.org/dc/elements/1.1/'" w:xpath="/ns0:coreProperties[1]/ns1:creator[1]" w:storeItemID="{6C3C8BC8-F283-45AE-878A-BAB7291924A1}"/>
                   <w:text/>
                 </w:sdtPr>
+                <w:sdtEndPr/>
                 <w:sdtContent>
                   <w:p>
                     <w:pPr>
@@ -314,6 +316,7 @@
                     <w:dataBinding w:prefixMappings="xmlns:ns0='http://schemas.openxmlformats.org/package/2006/metadata/core-properties' xmlns:ns1='http://purl.org/dc/elements/1.1/'" w:xpath="/ns0:coreProperties[1]/ns1:title[1]" w:storeItemID="{6C3C8BC8-F283-45AE-878A-BAB7291924A1}"/>
                     <w:text/>
                   </w:sdtPr>
+                  <w:sdtEndPr/>
                   <w:sdtContent>
                     <w:r>
                       <w:rPr>
@@ -353,6 +356,7 @@
                 <w:dataBinding w:prefixMappings="xmlns:ns0='http://schemas.microsoft.com/office/2006/coverPageProps'" w:xpath="/ns0:CoverPageProperties[1]/ns0:Abstract[1]" w:storeItemID="{55AF091B-3C7A-41E3-B477-F2FDAA23CFDA}"/>
                 <w:text/>
               </w:sdtPr>
+              <w:sdtEndPr/>
               <w:sdtContent>
                 <w:tc>
                   <w:tcPr>
@@ -2875,97 +2879,6 @@
         </w:rPr>
         <w:t xml:space="preserve">Code – Sistema que permite a qualquer pessoa poder aprender código a partir de casa: </w:t>
       </w:r>
-      <w:r>
-        <w:fldChar w:fldCharType="begin"/>
-      </w:r>
-      <w:r>
-        <w:instrText xml:space="preserve"> HYPERLINK "http://www.code.org/" </w:instrText>
-      </w:r>
-      <w:r>
-        <w:fldChar w:fldCharType="separate"/>
-      </w:r>
-      <w:r>
-        <w:rPr>
-          <w:rStyle w:val="Hyperlink"/>
-          <w:rFonts w:asciiTheme="minorHAnsi" w:hAnsiTheme="minorHAnsi"/>
-          <w:color w:val="A25100"/>
-          <w:sz w:val="24"/>
-        </w:rPr>
-        <w:t>http://www.code.org/</w:t>
-      </w:r>
-      <w:r>
-        <w:rPr>
-          <w:rStyle w:val="Hyperlink"/>
-          <w:rFonts w:asciiTheme="minorHAnsi" w:hAnsiTheme="minorHAnsi"/>
-          <w:color w:val="A25100"/>
-          <w:sz w:val="24"/>
-        </w:rPr>
-        <w:fldChar w:fldCharType="end"/>
-      </w:r>
-    </w:p>
-    <w:p>
-      <w:pPr>
-        <w:spacing w:line="360" w:lineRule="auto"/>
-        <w:ind w:left="284"/>
-        <w:rPr>
-          <w:rFonts w:asciiTheme="minorHAnsi" w:hAnsiTheme="minorHAnsi"/>
-          <w:sz w:val="24"/>
-        </w:rPr>
-      </w:pPr>
-      <w:r>
-        <w:rPr>
-          <w:rFonts w:asciiTheme="minorHAnsi" w:hAnsiTheme="minorHAnsi"/>
-          <w:sz w:val="24"/>
-        </w:rPr>
-        <w:t xml:space="preserve">EDX </w:t>
-      </w:r>
-      <w:r>
-        <w:rPr>
-          <w:rFonts w:asciiTheme="minorHAnsi" w:hAnsiTheme="minorHAnsi"/>
-          <w:sz w:val="24"/>
-        </w:rPr>
-        <w:t>–</w:t>
-      </w:r>
-      <w:r>
-        <w:rPr>
-          <w:rFonts w:asciiTheme="minorHAnsi" w:hAnsiTheme="minorHAnsi"/>
-          <w:sz w:val="24"/>
-        </w:rPr>
-        <w:t xml:space="preserve"> </w:t>
-      </w:r>
-      <w:r>
-        <w:rPr>
-          <w:rFonts w:asciiTheme="minorHAnsi" w:hAnsiTheme="minorHAnsi"/>
-          <w:sz w:val="24"/>
-        </w:rPr>
-        <w:t xml:space="preserve">Uma organização que tem como objetivo trazer o melhor do ensino superior para todos os estudantes do mundo, oferecendo aulas interativa </w:t>
-      </w:r>
-      <w:r>
-        <w:rPr>
-          <w:rFonts w:asciiTheme="minorHAnsi" w:hAnsiTheme="minorHAnsi"/>
-          <w:i/>
-          <w:sz w:val="24"/>
-        </w:rPr>
-        <w:t>online</w:t>
-      </w:r>
-      <w:r>
-        <w:rPr>
-          <w:rFonts w:asciiTheme="minorHAnsi" w:hAnsiTheme="minorHAnsi"/>
-          <w:sz w:val="24"/>
-        </w:rPr>
-        <w:t xml:space="preserve"> em várias áreas:</w:t>
-      </w:r>
-    </w:p>
-    <w:p>
-      <w:pPr>
-        <w:spacing w:line="360" w:lineRule="auto"/>
-        <w:ind w:left="284"/>
-        <w:rPr>
-          <w:rFonts w:asciiTheme="minorHAnsi" w:hAnsiTheme="minorHAnsi"/>
-          <w:color w:val="A25100"/>
-          <w:sz w:val="24"/>
-        </w:rPr>
-      </w:pPr>
       <w:hyperlink r:id="rId15" w:history="1">
         <w:r>
           <w:rPr>
@@ -2974,14 +2887,14 @@
             <w:color w:val="A25100"/>
             <w:sz w:val="24"/>
           </w:rPr>
-          <w:t>https://www.edx.org/</w:t>
+          <w:t>http://www.code.org/</w:t>
         </w:r>
       </w:hyperlink>
     </w:p>
     <w:p>
       <w:pPr>
         <w:spacing w:line="360" w:lineRule="auto"/>
-        <w:ind w:firstLine="284"/>
+        <w:ind w:left="284"/>
         <w:rPr>
           <w:rFonts w:asciiTheme="minorHAnsi" w:hAnsiTheme="minorHAnsi"/>
           <w:sz w:val="24"/>
@@ -2992,7 +2905,28 @@
           <w:rFonts w:asciiTheme="minorHAnsi" w:hAnsiTheme="minorHAnsi"/>
           <w:sz w:val="24"/>
         </w:rPr>
-        <w:t xml:space="preserve">Udacity – Sistema que permite oferecer ensino </w:t>
+        <w:t xml:space="preserve">EDX </w:t>
+      </w:r>
+      <w:r>
+        <w:rPr>
+          <w:rFonts w:asciiTheme="minorHAnsi" w:hAnsiTheme="minorHAnsi"/>
+          <w:sz w:val="24"/>
+        </w:rPr>
+        <w:t>–</w:t>
+      </w:r>
+      <w:r>
+        <w:rPr>
+          <w:rFonts w:asciiTheme="minorHAnsi" w:hAnsiTheme="minorHAnsi"/>
+          <w:sz w:val="24"/>
+        </w:rPr>
+        <w:t xml:space="preserve"> </w:t>
+      </w:r>
+      <w:r>
+        <w:rPr>
+          <w:rFonts w:asciiTheme="minorHAnsi" w:hAnsiTheme="minorHAnsi"/>
+          <w:sz w:val="24"/>
+        </w:rPr>
+        <w:t xml:space="preserve">Uma organização que tem como objetivo trazer o melhor do ensino superior para todos os estudantes do mundo, oferecendo aulas interativa </w:t>
       </w:r>
       <w:r>
         <w:rPr>
@@ -3007,13 +2941,13 @@
           <w:rFonts w:asciiTheme="minorHAnsi" w:hAnsiTheme="minorHAnsi"/>
           <w:sz w:val="24"/>
         </w:rPr>
-        <w:t xml:space="preserve"> e de forma acessível a qualquer circunstância:</w:t>
+        <w:t xml:space="preserve"> em várias áreas:</w:t>
       </w:r>
     </w:p>
     <w:p>
       <w:pPr>
         <w:spacing w:line="360" w:lineRule="auto"/>
-        <w:ind w:firstLine="284"/>
+        <w:ind w:left="284"/>
         <w:rPr>
           <w:rFonts w:asciiTheme="minorHAnsi" w:hAnsiTheme="minorHAnsi"/>
           <w:color w:val="A25100"/>
@@ -3021,6 +2955,60 @@
         </w:rPr>
       </w:pPr>
       <w:hyperlink r:id="rId16" w:history="1">
+        <w:r>
+          <w:rPr>
+            <w:rStyle w:val="Hyperlink"/>
+            <w:rFonts w:asciiTheme="minorHAnsi" w:hAnsiTheme="minorHAnsi"/>
+            <w:color w:val="A25100"/>
+            <w:sz w:val="24"/>
+          </w:rPr>
+          <w:t>https://www.edx.org/</w:t>
+        </w:r>
+      </w:hyperlink>
+    </w:p>
+    <w:p>
+      <w:pPr>
+        <w:spacing w:line="360" w:lineRule="auto"/>
+        <w:ind w:firstLine="284"/>
+        <w:rPr>
+          <w:rFonts w:asciiTheme="minorHAnsi" w:hAnsiTheme="minorHAnsi"/>
+          <w:sz w:val="24"/>
+        </w:rPr>
+      </w:pPr>
+      <w:r>
+        <w:rPr>
+          <w:rFonts w:asciiTheme="minorHAnsi" w:hAnsiTheme="minorHAnsi"/>
+          <w:sz w:val="24"/>
+        </w:rPr>
+        <w:t xml:space="preserve">Udacity – Sistema que permite oferecer ensino </w:t>
+      </w:r>
+      <w:r>
+        <w:rPr>
+          <w:rFonts w:asciiTheme="minorHAnsi" w:hAnsiTheme="minorHAnsi"/>
+          <w:i/>
+          <w:sz w:val="24"/>
+        </w:rPr>
+        <w:t>online</w:t>
+      </w:r>
+      <w:r>
+        <w:rPr>
+          <w:rFonts w:asciiTheme="minorHAnsi" w:hAnsiTheme="minorHAnsi"/>
+          <w:sz w:val="24"/>
+        </w:rPr>
+        <w:t xml:space="preserve"> e de forma acessível a qualquer circunstância:</w:t>
+      </w:r>
+    </w:p>
+    <w:p>
+      <w:pPr>
+        <w:spacing w:line="360" w:lineRule="auto"/>
+        <w:ind w:firstLine="284"/>
+        <w:rPr>
+          <w:rFonts w:asciiTheme="minorHAnsi" w:hAnsiTheme="minorHAnsi"/>
+          <w:color w:val="A25100"/>
+          <w:sz w:val="24"/>
+        </w:rPr>
+      </w:pPr>
+      <w:hyperlink r:id="rId17" w:history="1">
         <w:r>
           <w:rPr>
             <w:rStyle w:val="Hyperlink"/>
@@ -3179,29 +3167,7 @@
           <w:szCs w:val="18"/>
           <w:lang w:val="en-US" w:eastAsia="pt-PT"/>
         </w:rPr>
-        <w:t xml:space="preserve">C# - </w:t>
-      </w:r>
-      <w:proofErr w:type="spellStart"/>
-      <w:r>
-        <w:rPr>
-          <w:rFonts w:asciiTheme="minorHAnsi" w:hAnsiTheme="minorHAnsi" w:cs="Consolas"/>
-          <w:color w:val="333333"/>
-          <w:sz w:val="24"/>
-          <w:szCs w:val="18"/>
-          <w:lang w:val="en-US" w:eastAsia="pt-PT"/>
-        </w:rPr>
-        <w:t>SharpDevelop</w:t>
-      </w:r>
-      <w:proofErr w:type="spellEnd"/>
-      <w:r>
-        <w:rPr>
-          <w:rFonts w:asciiTheme="minorHAnsi" w:hAnsiTheme="minorHAnsi" w:cs="Consolas"/>
-          <w:color w:val="333333"/>
-          <w:sz w:val="24"/>
-          <w:szCs w:val="18"/>
-          <w:lang w:val="en-US" w:eastAsia="pt-PT"/>
-        </w:rPr>
-        <w:t xml:space="preserve"> 4.3</w:t>
+        <w:t>C# - SharpDevelop 4.3</w:t>
       </w:r>
     </w:p>
     <w:p>
@@ -3247,20 +3213,8 @@
           <w:szCs w:val="18"/>
           <w:lang w:val="en-US" w:eastAsia="pt-PT"/>
         </w:rPr>
-        <w:t xml:space="preserve">C - </w:t>
-      </w:r>
-      <w:proofErr w:type="spellStart"/>
-      <w:r>
-        <w:rPr>
-          <w:rFonts w:asciiTheme="minorHAnsi" w:hAnsiTheme="minorHAnsi" w:cs="Consolas"/>
-          <w:color w:val="333333"/>
-          <w:sz w:val="24"/>
-          <w:szCs w:val="18"/>
-          <w:lang w:val="en-US" w:eastAsia="pt-PT"/>
-        </w:rPr>
-        <w:t>CodeBlocks</w:t>
-      </w:r>
-      <w:proofErr w:type="spellEnd"/>
+        <w:t>C - CodeBlocks</w:t>
+      </w:r>
     </w:p>
     <w:p>
       <w:pPr>
@@ -3305,20 +3259,8 @@
           <w:szCs w:val="18"/>
           <w:lang w:val="en-US" w:eastAsia="pt-PT"/>
         </w:rPr>
-        <w:t xml:space="preserve">C++ - </w:t>
-      </w:r>
-      <w:proofErr w:type="spellStart"/>
-      <w:r>
-        <w:rPr>
-          <w:rFonts w:asciiTheme="minorHAnsi" w:hAnsiTheme="minorHAnsi" w:cs="Consolas"/>
-          <w:color w:val="333333"/>
-          <w:sz w:val="24"/>
-          <w:szCs w:val="18"/>
-          <w:lang w:val="en-US" w:eastAsia="pt-PT"/>
-        </w:rPr>
-        <w:t>CodeBlocks</w:t>
-      </w:r>
-      <w:proofErr w:type="spellEnd"/>
+        <w:t>C++ - CodeBlocks</w:t>
+      </w:r>
     </w:p>
     <w:p>
       <w:pPr>
@@ -3363,20 +3305,8 @@
           <w:szCs w:val="18"/>
           <w:lang w:val="en-US" w:eastAsia="pt-PT"/>
         </w:rPr>
-        <w:t xml:space="preserve">Fortran - </w:t>
-      </w:r>
-      <w:proofErr w:type="spellStart"/>
-      <w:r>
-        <w:rPr>
-          <w:rFonts w:asciiTheme="minorHAnsi" w:hAnsiTheme="minorHAnsi" w:cs="Consolas"/>
-          <w:color w:val="333333"/>
-          <w:sz w:val="24"/>
-          <w:szCs w:val="18"/>
-          <w:lang w:val="en-US" w:eastAsia="pt-PT"/>
-        </w:rPr>
-        <w:t>Plato_Fortran</w:t>
-      </w:r>
-      <w:proofErr w:type="spellEnd"/>
+        <w:t>Fortran - Plato_Fortran</w:t>
+      </w:r>
     </w:p>
     <w:p>
       <w:pPr>
@@ -3421,20 +3351,8 @@
           <w:szCs w:val="18"/>
           <w:lang w:val="en-US" w:eastAsia="pt-PT"/>
         </w:rPr>
-        <w:t xml:space="preserve">Java - </w:t>
-      </w:r>
-      <w:proofErr w:type="spellStart"/>
-      <w:r>
-        <w:rPr>
-          <w:rFonts w:asciiTheme="minorHAnsi" w:hAnsiTheme="minorHAnsi" w:cs="Consolas"/>
-          <w:color w:val="333333"/>
-          <w:sz w:val="24"/>
-          <w:szCs w:val="18"/>
-          <w:lang w:val="en-US" w:eastAsia="pt-PT"/>
-        </w:rPr>
-        <w:t>NetBeans</w:t>
-      </w:r>
-      <w:proofErr w:type="spellEnd"/>
+        <w:t>Java - NetBeans</w:t>
+      </w:r>
     </w:p>
     <w:p>
       <w:pPr>
@@ -3517,7 +3435,6 @@
           <w:lang w:val="en-US" w:eastAsia="pt-PT"/>
         </w:rPr>
       </w:pPr>
-      <w:proofErr w:type="spellStart"/>
       <w:r>
         <w:rPr>
           <w:rFonts w:asciiTheme="minorHAnsi" w:hAnsiTheme="minorHAnsi" w:cs="Consolas"/>
@@ -3526,31 +3443,8 @@
           <w:szCs w:val="18"/>
           <w:lang w:val="en-US" w:eastAsia="pt-PT"/>
         </w:rPr>
-        <w:t>Lua</w:t>
-      </w:r>
-      <w:proofErr w:type="spellEnd"/>
-      <w:r>
-        <w:rPr>
-          <w:rFonts w:asciiTheme="minorHAnsi" w:hAnsiTheme="minorHAnsi" w:cs="Consolas"/>
-          <w:color w:val="333333"/>
-          <w:sz w:val="24"/>
-          <w:szCs w:val="18"/>
-          <w:lang w:val="en-US" w:eastAsia="pt-PT"/>
-        </w:rPr>
-        <w:t xml:space="preserve"> - </w:t>
-      </w:r>
-      <w:proofErr w:type="spellStart"/>
-      <w:r>
-        <w:rPr>
-          <w:rFonts w:asciiTheme="minorHAnsi" w:hAnsiTheme="minorHAnsi" w:cs="Consolas"/>
-          <w:color w:val="333333"/>
-          <w:sz w:val="24"/>
-          <w:szCs w:val="18"/>
-          <w:lang w:val="en-US" w:eastAsia="pt-PT"/>
-        </w:rPr>
-        <w:t>SciTE_Lua</w:t>
-      </w:r>
-      <w:proofErr w:type="spellEnd"/>
+        <w:t>Lua - SciTE_Lua</w:t>
+      </w:r>
     </w:p>
     <w:p>
       <w:pPr>
@@ -3595,20 +3489,8 @@
           <w:szCs w:val="18"/>
           <w:lang w:val="en-US" w:eastAsia="pt-PT"/>
         </w:rPr>
-        <w:t xml:space="preserve">Pascal - </w:t>
-      </w:r>
-      <w:proofErr w:type="spellStart"/>
-      <w:r>
-        <w:rPr>
-          <w:rFonts w:asciiTheme="minorHAnsi" w:hAnsiTheme="minorHAnsi" w:cs="Consolas"/>
-          <w:color w:val="333333"/>
-          <w:sz w:val="24"/>
-          <w:szCs w:val="18"/>
-          <w:lang w:val="en-US" w:eastAsia="pt-PT"/>
-        </w:rPr>
-        <w:t>Pzim</w:t>
-      </w:r>
-      <w:proofErr w:type="spellEnd"/>
+        <w:t>Pascal - Pzim</w:t>
+      </w:r>
     </w:p>
     <w:p>
       <w:pPr>
@@ -3745,51 +3627,7 @@
           <w:szCs w:val="18"/>
           <w:lang w:val="en-US" w:eastAsia="pt-PT"/>
         </w:rPr>
-        <w:t xml:space="preserve">Ruby - </w:t>
-      </w:r>
-      <w:proofErr w:type="spellStart"/>
-      <w:r>
-        <w:rPr>
-          <w:rFonts w:asciiTheme="minorHAnsi" w:hAnsiTheme="minorHAnsi" w:cs="Consolas"/>
-          <w:color w:val="333333"/>
-          <w:sz w:val="24"/>
-          <w:szCs w:val="18"/>
-          <w:lang w:val="en-US" w:eastAsia="pt-PT"/>
-        </w:rPr>
-        <w:t>JetBrains</w:t>
-      </w:r>
-      <w:proofErr w:type="spellEnd"/>
-      <w:r>
-        <w:rPr>
-          <w:rFonts w:asciiTheme="minorHAnsi" w:hAnsiTheme="minorHAnsi" w:cs="Consolas"/>
-          <w:color w:val="333333"/>
-          <w:sz w:val="24"/>
-          <w:szCs w:val="18"/>
-          <w:lang w:val="en-US" w:eastAsia="pt-PT"/>
-        </w:rPr>
-        <w:t xml:space="preserve"> </w:t>
-      </w:r>
-      <w:proofErr w:type="spellStart"/>
-      <w:r>
-        <w:rPr>
-          <w:rFonts w:asciiTheme="minorHAnsi" w:hAnsiTheme="minorHAnsi" w:cs="Consolas"/>
-          <w:color w:val="333333"/>
-          <w:sz w:val="24"/>
-          <w:szCs w:val="18"/>
-          <w:lang w:val="en-US" w:eastAsia="pt-PT"/>
-        </w:rPr>
-        <w:t>RubyMine</w:t>
-      </w:r>
-      <w:proofErr w:type="spellEnd"/>
-      <w:r>
-        <w:rPr>
-          <w:rFonts w:asciiTheme="minorHAnsi" w:hAnsiTheme="minorHAnsi" w:cs="Consolas"/>
-          <w:color w:val="333333"/>
-          <w:sz w:val="24"/>
-          <w:szCs w:val="18"/>
-          <w:lang w:val="en-US" w:eastAsia="pt-PT"/>
-        </w:rPr>
-        <w:t xml:space="preserve"> 5.4.1</w:t>
+        <w:t>Ruby - JetBrains RubyMine 5.4.1</w:t>
       </w:r>
     </w:p>
     <w:p>
@@ -8161,14 +7999,27 @@
                   <w:r>
                     <w:t xml:space="preserve">Diagrama </w:t>
                   </w:r>
-                  <w:fldSimple w:instr=" SEQ Diagrama \* ARABIC ">
-                    <w:r>
-                      <w:rPr>
-                        <w:noProof/>
-                      </w:rPr>
-                      <w:t>1</w:t>
-                    </w:r>
-                  </w:fldSimple>
+                  <w:r>
+                    <w:fldChar w:fldCharType="begin"/>
+                  </w:r>
+                  <w:r>
+                    <w:instrText xml:space="preserve"> SEQ Diagrama \* ARABIC </w:instrText>
+                  </w:r>
+                  <w:r>
+                    <w:fldChar w:fldCharType="separate"/>
+                  </w:r>
+                  <w:r>
+                    <w:rPr>
+                      <w:noProof/>
+                    </w:rPr>
+                    <w:t>1</w:t>
+                  </w:r>
+                  <w:r>
+                    <w:rPr>
+                      <w:noProof/>
+                    </w:rPr>
+                    <w:fldChar w:fldCharType="end"/>
+                  </w:r>
                   <w:r>
                     <w:t xml:space="preserve"> - Diagrama Relativo ao Guest</w:t>
                   </w:r>
@@ -8217,7 +8068,7 @@
                     <pic:cNvPicPr/>
                   </pic:nvPicPr>
                   <pic:blipFill>
-                    <a:blip r:embed="rId17" cstate="print"/>
+                    <a:blip r:embed="rId18" cstate="print"/>
                     <a:stretch>
                       <a:fillRect/>
                     </a:stretch>
@@ -8297,7 +8148,7 @@
                     <pic:cNvPicPr/>
                   </pic:nvPicPr>
                   <pic:blipFill>
-                    <a:blip r:embed="rId18" cstate="print"/>
+                    <a:blip r:embed="rId19" cstate="print"/>
                     <a:stretch>
                       <a:fillRect/>
                     </a:stretch>
@@ -8327,14 +8178,27 @@
       <w:r>
         <w:t xml:space="preserve">Diagrama </w:t>
       </w:r>
-      <w:fldSimple w:instr=" SEQ Diagrama \* ARABIC ">
-        <w:r>
-          <w:rPr>
-            <w:noProof/>
-          </w:rPr>
-          <w:t>2</w:t>
-        </w:r>
-      </w:fldSimple>
+      <w:r>
+        <w:fldChar w:fldCharType="begin"/>
+      </w:r>
+      <w:r>
+        <w:instrText xml:space="preserve"> SEQ Diagrama \* ARABIC </w:instrText>
+      </w:r>
+      <w:r>
+        <w:fldChar w:fldCharType="separate"/>
+      </w:r>
+      <w:r>
+        <w:rPr>
+          <w:noProof/>
+        </w:rPr>
+        <w:t>2</w:t>
+      </w:r>
+      <w:r>
+        <w:rPr>
+          <w:noProof/>
+        </w:rPr>
+        <w:fldChar w:fldCharType="end"/>
+      </w:r>
       <w:r>
         <w:t xml:space="preserve"> - Diagrama Relativo ao Administrador – Sistema</w:t>
       </w:r>
@@ -8397,7 +8261,7 @@
                     <pic:cNvPicPr/>
                   </pic:nvPicPr>
                   <pic:blipFill>
-                    <a:blip r:embed="rId19" cstate="print"/>
+                    <a:blip r:embed="rId20" cstate="print"/>
                     <a:stretch>
                       <a:fillRect/>
                     </a:stretch>
@@ -8436,14 +8300,27 @@
       <w:r>
         <w:t xml:space="preserve">Diagrama </w:t>
       </w:r>
-      <w:fldSimple w:instr=" SEQ Diagrama \* ARABIC ">
-        <w:r>
-          <w:rPr>
-            <w:noProof/>
-          </w:rPr>
-          <w:t>3</w:t>
-        </w:r>
-      </w:fldSimple>
+      <w:r>
+        <w:fldChar w:fldCharType="begin"/>
+      </w:r>
+      <w:r>
+        <w:instrText xml:space="preserve"> SEQ Diagrama \* ARABIC </w:instrText>
+      </w:r>
+      <w:r>
+        <w:fldChar w:fldCharType="separate"/>
+      </w:r>
+      <w:r>
+        <w:rPr>
+          <w:noProof/>
+        </w:rPr>
+        <w:t>3</w:t>
+      </w:r>
+      <w:r>
+        <w:rPr>
+          <w:noProof/>
+        </w:rPr>
+        <w:fldChar w:fldCharType="end"/>
+      </w:r>
       <w:r>
         <w:t xml:space="preserve"> - Diagrama relativo ao Utilizador</w:t>
       </w:r>
@@ -8505,14 +8382,27 @@
                   <w:r>
                     <w:t xml:space="preserve">Diagrama </w:t>
                   </w:r>
-                  <w:fldSimple w:instr=" SEQ Diagrama \* ARABIC ">
-                    <w:r>
-                      <w:rPr>
-                        <w:noProof/>
-                      </w:rPr>
-                      <w:t>4</w:t>
-                    </w:r>
-                  </w:fldSimple>
+                  <w:r>
+                    <w:fldChar w:fldCharType="begin"/>
+                  </w:r>
+                  <w:r>
+                    <w:instrText xml:space="preserve"> SEQ Diagrama \* ARABIC </w:instrText>
+                  </w:r>
+                  <w:r>
+                    <w:fldChar w:fldCharType="separate"/>
+                  </w:r>
+                  <w:r>
+                    <w:rPr>
+                      <w:noProof/>
+                    </w:rPr>
+                    <w:t>4</w:t>
+                  </w:r>
+                  <w:r>
+                    <w:rPr>
+                      <w:noProof/>
+                    </w:rPr>
+                    <w:fldChar w:fldCharType="end"/>
+                  </w:r>
                   <w:r>
                     <w:t xml:space="preserve"> - Diagrama relativo ao Utilizador-Professor</w:t>
                   </w:r>
@@ -8561,7 +8451,7 @@
                     <pic:cNvPicPr/>
                   </pic:nvPicPr>
                   <pic:blipFill>
-                    <a:blip r:embed="rId20" cstate="print"/>
+                    <a:blip r:embed="rId21" cstate="print"/>
                     <a:stretch>
                       <a:fillRect/>
                     </a:stretch>
@@ -8625,7 +8515,7 @@
                     <pic:cNvPicPr/>
                   </pic:nvPicPr>
                   <pic:blipFill>
-                    <a:blip r:embed="rId21" cstate="print"/>
+                    <a:blip r:embed="rId22" cstate="print"/>
                     <a:stretch>
                       <a:fillRect/>
                     </a:stretch>
@@ -8667,14 +8557,27 @@
       <w:r>
         <w:t xml:space="preserve">Diagrama </w:t>
       </w:r>
-      <w:fldSimple w:instr=" SEQ Diagrama \* ARABIC ">
-        <w:r>
-          <w:rPr>
-            <w:noProof/>
-          </w:rPr>
-          <w:t>5</w:t>
-        </w:r>
-      </w:fldSimple>
+      <w:r>
+        <w:fldChar w:fldCharType="begin"/>
+      </w:r>
+      <w:r>
+        <w:instrText xml:space="preserve"> SEQ Diagrama \* ARABIC </w:instrText>
+      </w:r>
+      <w:r>
+        <w:fldChar w:fldCharType="separate"/>
+      </w:r>
+      <w:r>
+        <w:rPr>
+          <w:noProof/>
+        </w:rPr>
+        <w:t>5</w:t>
+      </w:r>
+      <w:r>
+        <w:rPr>
+          <w:noProof/>
+        </w:rPr>
+        <w:fldChar w:fldCharType="end"/>
+      </w:r>
       <w:r>
         <w:t xml:space="preserve">: </w:t>
       </w:r>
@@ -8697,7 +8600,49 @@
     </w:p>
     <w:p>
       <w:r>
-        <w:t>Cada nó e constituido por um tipo (inicio,fim), dados (Olá Mundo inserido no nó escrita), coordenadas de modo a ser possivel arrastar o objecto através do ambiente gráfico e o seu identificador que permite armazenar toda a sua informação relevante e enviá-la para as bases de dados do sistema via JSON.</w:t>
+        <w:t>Cada nó e constituido por um tipo (inicio,fim</w:t>
+      </w:r>
+      <w:r>
+        <w:t>, etc</w:t>
+      </w:r>
+      <w:r>
+        <w:t>), dados (Olá Mundo inserido no nó escrita), coordenadas de modo a ser possivel arrastar o objecto através do ambiente gráfico e o seu identificador</w:t>
+      </w:r>
+      <w:r>
+        <w:t xml:space="preserve"> do tipo de Nó.</w:t>
+      </w:r>
+      <w:r>
+        <w:t xml:space="preserve"> </w:t>
+      </w:r>
+      <w:r>
+        <w:t>São armazenados</w:t>
+      </w:r>
+      <w:r>
+        <w:t xml:space="preserve"> toda a sua informação</w:t>
+      </w:r>
+      <w:r>
+        <w:t xml:space="preserve"> dos constintuintes do nó</w:t>
+      </w:r>
+      <w:r>
+        <w:t xml:space="preserve"> e </w:t>
+      </w:r>
+      <w:r>
+        <w:t xml:space="preserve"> é </w:t>
+      </w:r>
+      <w:r>
+        <w:t>enviá</w:t>
+      </w:r>
+      <w:r>
+        <w:t>da</w:t>
+      </w:r>
+      <w:r>
+        <w:t xml:space="preserve"> para as bases de dados do sistema </w:t>
+      </w:r>
+      <w:r>
+        <w:t>em formato</w:t>
+      </w:r>
+      <w:r>
+        <w:t xml:space="preserve"> JSON.</w:t>
       </w:r>
     </w:p>
     <w:p>
@@ -8710,7 +8655,12 @@
     </w:p>
     <w:p>
       <w:r>
-        <w:t>No ambiente gráfico é possivel adicionar e remover nós, assim como carregar fluxogramas previamente feitos. Existe uma zona identificada no ambiente gráfico (identificada por um caixote do lixo)</w:t>
+        <w:t xml:space="preserve">No ambiente gráfico é possivel adicionar e remover nós, assim como carregar fluxogramas previamente feitos. </w:t>
+      </w:r>
+    </w:p>
+    <w:p>
+      <w:r>
+        <w:t>Existe uma zona identificada no ambiente gráfico (identificada por um caixote do lixo)</w:t>
       </w:r>
       <w:r>
         <w:t xml:space="preserve"> </w:t>
@@ -8718,6 +8668,11 @@
       <w:r>
         <w:t>que permite apagar nós e conexões provinientes destes.</w:t>
       </w:r>
+      <w:r>
+        <w:t xml:space="preserve"> Também será possível seleccionar os elementos e apagá-los.</w:t>
+      </w:r>
+      <w:bookmarkStart w:id="25" w:name="_GoBack"/>
+      <w:bookmarkEnd w:id="25"/>
     </w:p>
     <w:p>
       <w:pPr>
@@ -8730,7 +8685,7 @@
           <w:rFonts w:asciiTheme="minorHAnsi" w:hAnsiTheme="minorHAnsi"/>
         </w:rPr>
       </w:pPr>
-      <w:bookmarkStart w:id="25" w:name="_Toc360278802"/>
+      <w:bookmarkStart w:id="26" w:name="_Toc360278802"/>
       <w:r>
         <w:rPr>
           <w:rFonts w:asciiTheme="minorHAnsi" w:hAnsiTheme="minorHAnsi"/>
@@ -8738,7 +8693,7 @@
         <w:lastRenderedPageBreak/>
         <w:t>Modelo de Dados Persistente</w:t>
       </w:r>
-      <w:bookmarkEnd w:id="25"/>
+      <w:bookmarkEnd w:id="26"/>
     </w:p>
     <w:p>
       <w:pPr>
@@ -8769,25 +8724,38 @@
                       <w:szCs w:val="24"/>
                     </w:rPr>
                   </w:pPr>
-                  <w:bookmarkStart w:id="26" w:name="_Toc360278812"/>
+                  <w:bookmarkStart w:id="27" w:name="_Toc360278812"/>
                   <w:r>
                     <w:t xml:space="preserve">Diagrama </w:t>
                   </w:r>
-                  <w:fldSimple w:instr=" SEQ Diagrama \* ARABIC ">
-                    <w:r>
-                      <w:rPr>
-                        <w:noProof/>
-                      </w:rPr>
-                      <w:t>6</w:t>
-                    </w:r>
-                  </w:fldSimple>
+                  <w:r>
+                    <w:fldChar w:fldCharType="begin"/>
+                  </w:r>
+                  <w:r>
+                    <w:instrText xml:space="preserve"> SEQ Diagrama \* ARABIC </w:instrText>
+                  </w:r>
+                  <w:r>
+                    <w:fldChar w:fldCharType="separate"/>
+                  </w:r>
+                  <w:r>
+                    <w:rPr>
+                      <w:noProof/>
+                    </w:rPr>
+                    <w:t>6</w:t>
+                  </w:r>
+                  <w:r>
+                    <w:rPr>
+                      <w:noProof/>
+                    </w:rPr>
+                    <w:fldChar w:fldCharType="end"/>
+                  </w:r>
                   <w:r>
                     <w:t xml:space="preserve"> -</w:t>
                   </w:r>
                   <w:r>
                     <w:t xml:space="preserve"> Modelo de Base de Dados</w:t>
                   </w:r>
-                  <w:bookmarkEnd w:id="26"/>
+                  <w:bookmarkEnd w:id="27"/>
                 </w:p>
               </w:txbxContent>
             </v:textbox>
@@ -8832,7 +8800,7 @@
                     <pic:cNvPicPr/>
                   </pic:nvPicPr>
                   <pic:blipFill>
-                    <a:blip r:embed="rId22" cstate="print"/>
+                    <a:blip r:embed="rId23" cstate="print"/>
                     <a:stretch>
                       <a:fillRect/>
                     </a:stretch>
@@ -8867,7 +8835,7 @@
         <w:lastRenderedPageBreak/>
         <w:t xml:space="preserve"> </w:t>
       </w:r>
-      <w:bookmarkStart w:id="27" w:name="_Toc360278803"/>
+      <w:bookmarkStart w:id="28" w:name="_Toc360278803"/>
       <w:r>
         <w:rPr>
           <w:rFonts w:asciiTheme="minorHAnsi" w:hAnsiTheme="minorHAnsi"/>
@@ -8880,7 +8848,7 @@
         </w:rPr>
         <w:t xml:space="preserve"> do modelo de dados</w:t>
       </w:r>
-      <w:bookmarkEnd w:id="27"/>
+      <w:bookmarkEnd w:id="28"/>
     </w:p>
     <w:p>
       <w:r>
@@ -8924,7 +8892,7 @@
           <w:rFonts w:asciiTheme="minorHAnsi" w:hAnsiTheme="minorHAnsi"/>
         </w:rPr>
       </w:pPr>
-      <w:bookmarkStart w:id="28" w:name="_Toc360278804"/>
+      <w:bookmarkStart w:id="29" w:name="_Toc360278804"/>
       <w:r>
         <w:rPr>
           <w:noProof/>
@@ -8963,7 +8931,7 @@
                     <pic:cNvPicPr/>
                   </pic:nvPicPr>
                   <pic:blipFill>
-                    <a:blip r:embed="rId23" cstate="print"/>
+                    <a:blip r:embed="rId24" cstate="print"/>
                     <a:stretch>
                       <a:fillRect/>
                     </a:stretch>
@@ -9001,7 +8969,7 @@
         </w:rPr>
         <w:t>teMap</w:t>
       </w:r>
-      <w:bookmarkEnd w:id="28"/>
+      <w:bookmarkEnd w:id="29"/>
     </w:p>
     <w:p>
       <w:pPr>
@@ -9009,7 +8977,7 @@
         <w:ind w:firstLine="11"/>
         <w:jc w:val="both"/>
       </w:pPr>
-      <w:bookmarkStart w:id="29" w:name="_Toc345261261"/>
+      <w:bookmarkStart w:id="30" w:name="_Toc345261261"/>
     </w:p>
     <w:p>
       <w:pPr>
@@ -9017,29 +8985,42 @@
         <w:ind w:left="2869" w:firstLine="11"/>
         <w:jc w:val="both"/>
       </w:pPr>
-      <w:bookmarkStart w:id="30" w:name="_Toc360278813"/>
+      <w:bookmarkStart w:id="31" w:name="_Toc360278813"/>
       <w:r>
         <w:t xml:space="preserve">Diagrama </w:t>
       </w:r>
-      <w:fldSimple w:instr=" SEQ Diagrama \* ARABIC ">
-        <w:r>
-          <w:rPr>
-            <w:noProof/>
-          </w:rPr>
-          <w:t>7</w:t>
-        </w:r>
-      </w:fldSimple>
+      <w:r>
+        <w:fldChar w:fldCharType="begin"/>
+      </w:r>
+      <w:r>
+        <w:instrText xml:space="preserve"> SEQ Diagrama \* ARABIC </w:instrText>
+      </w:r>
+      <w:r>
+        <w:fldChar w:fldCharType="separate"/>
+      </w:r>
+      <w:r>
+        <w:rPr>
+          <w:noProof/>
+        </w:rPr>
+        <w:t>7</w:t>
+      </w:r>
+      <w:r>
+        <w:rPr>
+          <w:noProof/>
+        </w:rPr>
+        <w:fldChar w:fldCharType="end"/>
+      </w:r>
       <w:r>
         <w:t>:</w:t>
       </w:r>
       <w:r>
         <w:t xml:space="preserve"> </w:t>
       </w:r>
-      <w:bookmarkEnd w:id="29"/>
+      <w:bookmarkEnd w:id="30"/>
       <w:r>
         <w:t>SiteMap</w:t>
       </w:r>
-      <w:bookmarkEnd w:id="30"/>
+      <w:bookmarkEnd w:id="31"/>
     </w:p>
     <w:p/>
     <w:p>
@@ -9063,7 +9044,7 @@
           <w:rFonts w:asciiTheme="minorHAnsi" w:hAnsiTheme="minorHAnsi"/>
         </w:rPr>
       </w:pPr>
-      <w:bookmarkStart w:id="31" w:name="_Toc360278805"/>
+      <w:bookmarkStart w:id="32" w:name="_Toc360278805"/>
       <w:r>
         <w:rPr>
           <w:rFonts w:asciiTheme="minorHAnsi" w:hAnsiTheme="minorHAnsi"/>
@@ -9071,7 +9052,7 @@
         <w:lastRenderedPageBreak/>
         <w:t>Conclusão</w:t>
       </w:r>
-      <w:bookmarkEnd w:id="31"/>
+      <w:bookmarkEnd w:id="32"/>
     </w:p>
     <w:p>
       <w:r>
@@ -9100,14 +9081,14 @@
           <w:rFonts w:asciiTheme="minorHAnsi" w:hAnsiTheme="minorHAnsi"/>
         </w:rPr>
       </w:pPr>
-      <w:bookmarkStart w:id="32" w:name="_Toc360278806"/>
+      <w:bookmarkStart w:id="33" w:name="_Toc360278806"/>
       <w:r>
         <w:rPr>
           <w:rFonts w:asciiTheme="minorHAnsi" w:hAnsiTheme="minorHAnsi"/>
         </w:rPr>
         <w:t>Objetivos alcançados</w:t>
       </w:r>
-      <w:bookmarkEnd w:id="32"/>
+      <w:bookmarkEnd w:id="33"/>
     </w:p>
     <w:p>
       <w:r>
@@ -9177,12 +9158,7 @@
         </w:numPr>
       </w:pPr>
       <w:r>
-        <w:t>Criação de M</w:t>
-      </w:r>
-      <w:bookmarkStart w:id="33" w:name="_GoBack"/>
-      <w:bookmarkEnd w:id="33"/>
-      <w:r>
-        <w:t>odelos que garantem a persistência da plataforma (Base de dados Mysql e couchDB)</w:t>
+        <w:t>Criação de Modelos que garantem a persistência da plataforma (Base de dados Mysql e couchDB)</w:t>
       </w:r>
     </w:p>
     <w:p>
@@ -9208,9 +9184,9 @@
       </w:pPr>
     </w:p>
     <w:sectPr>
-      <w:headerReference w:type="default" r:id="rId24"/>
-      <w:footerReference w:type="default" r:id="rId25"/>
-      <w:footerReference w:type="first" r:id="rId26"/>
+      <w:headerReference w:type="default" r:id="rId25"/>
+      <w:footerReference w:type="default" r:id="rId26"/>
+      <w:footerReference w:type="first" r:id="rId27"/>
       <w:type w:val="continuous"/>
       <w:pgSz w:w="11906" w:h="16838" w:code="9"/>
       <w:pgMar w:top="1418" w:right="1021" w:bottom="1361" w:left="1985" w:header="851" w:footer="538" w:gutter="0"/>
@@ -9285,23 +9261,37 @@
       </w:rPr>
       <w:t xml:space="preserve">: </w:t>
     </w:r>
-    <w:fldSimple w:instr=" TITLE  \* MERGEFORMAT ">
-      <w:r>
-        <w:rPr>
-          <w:rFonts w:asciiTheme="minorHAnsi" w:hAnsiTheme="minorHAnsi"/>
-          <w:b/>
-          <w:sz w:val="22"/>
-        </w:rPr>
-        <w:t>Projeto de Sistemas de Informação</w:t>
-      </w:r>
-      <w:r>
-        <w:rPr>
-          <w:rFonts w:asciiTheme="minorHAnsi" w:hAnsiTheme="minorHAnsi"/>
-          <w:sz w:val="20"/>
-        </w:rPr>
-        <w:t xml:space="preserve"> - Relatório</w:t>
-      </w:r>
-    </w:fldSimple>
+    <w:r>
+      <w:fldChar w:fldCharType="begin"/>
+    </w:r>
+    <w:r>
+      <w:instrText xml:space="preserve"> TITLE  \* MERGEFORMAT </w:instrText>
+    </w:r>
+    <w:r>
+      <w:fldChar w:fldCharType="separate"/>
+    </w:r>
+    <w:r>
+      <w:rPr>
+        <w:rFonts w:asciiTheme="minorHAnsi" w:hAnsiTheme="minorHAnsi"/>
+        <w:b/>
+        <w:sz w:val="22"/>
+      </w:rPr>
+      <w:t>Projeto de Sistemas de Informação</w:t>
+    </w:r>
+    <w:r>
+      <w:rPr>
+        <w:rFonts w:asciiTheme="minorHAnsi" w:hAnsiTheme="minorHAnsi"/>
+        <w:sz w:val="20"/>
+      </w:rPr>
+      <w:t xml:space="preserve"> - Relatório</w:t>
+    </w:r>
+    <w:r>
+      <w:rPr>
+        <w:rFonts w:asciiTheme="minorHAnsi" w:hAnsiTheme="minorHAnsi"/>
+        <w:sz w:val="20"/>
+      </w:rPr>
+      <w:fldChar w:fldCharType="end"/>
+    </w:r>
     <w:r>
       <w:rPr>
         <w:rFonts w:asciiTheme="minorHAnsi" w:hAnsiTheme="minorHAnsi"/>
@@ -9340,7 +9330,7 @@
         <w:noProof/>
         <w:sz w:val="20"/>
       </w:rPr>
-      <w:t>17</w:t>
+      <w:t>13</w:t>
     </w:r>
     <w:r>
       <w:rPr>
@@ -12062,7 +12052,7 @@
 </file>
 
 <file path=customXml/itemProps2.xml><?xml version="1.0" encoding="utf-8"?>
-<ds:datastoreItem xmlns:ds="http://schemas.openxmlformats.org/officeDocument/2006/customXml" ds:itemID="{4AFF6CA6-8CB6-4D04-B678-7FF798C6551D}">
+<ds:datastoreItem xmlns:ds="http://schemas.openxmlformats.org/officeDocument/2006/customXml" ds:itemID="{8C87E9F1-3293-409A-A86B-E1316F24C8A5}">
   <ds:schemaRefs>
     <ds:schemaRef ds:uri="http://schemas.openxmlformats.org/officeDocument/2006/bibliography"/>
   </ds:schemaRefs>

</xml_diff>

<commit_message>
alteração no modelo dominio
</commit_message>
<xml_diff>
--- a/Modelos/Relatorio_analise_sistemas.docx
+++ b/Modelos/Relatorio_analise_sistemas.docx
@@ -2879,6 +2879,97 @@
         </w:rPr>
         <w:t xml:space="preserve">Code – Sistema que permite a qualquer pessoa poder aprender código a partir de casa: </w:t>
       </w:r>
+      <w:r>
+        <w:fldChar w:fldCharType="begin"/>
+      </w:r>
+      <w:r>
+        <w:instrText xml:space="preserve"> HYPERLINK "http://www.code.org/" </w:instrText>
+      </w:r>
+      <w:r>
+        <w:fldChar w:fldCharType="separate"/>
+      </w:r>
+      <w:r>
+        <w:rPr>
+          <w:rStyle w:val="Hyperlink"/>
+          <w:rFonts w:asciiTheme="minorHAnsi" w:hAnsiTheme="minorHAnsi"/>
+          <w:color w:val="A25100"/>
+          <w:sz w:val="24"/>
+        </w:rPr>
+        <w:t>http://www.code.org/</w:t>
+      </w:r>
+      <w:r>
+        <w:rPr>
+          <w:rStyle w:val="Hyperlink"/>
+          <w:rFonts w:asciiTheme="minorHAnsi" w:hAnsiTheme="minorHAnsi"/>
+          <w:color w:val="A25100"/>
+          <w:sz w:val="24"/>
+        </w:rPr>
+        <w:fldChar w:fldCharType="end"/>
+      </w:r>
+    </w:p>
+    <w:p>
+      <w:pPr>
+        <w:spacing w:line="360" w:lineRule="auto"/>
+        <w:ind w:left="284"/>
+        <w:rPr>
+          <w:rFonts w:asciiTheme="minorHAnsi" w:hAnsiTheme="minorHAnsi"/>
+          <w:sz w:val="24"/>
+        </w:rPr>
+      </w:pPr>
+      <w:r>
+        <w:rPr>
+          <w:rFonts w:asciiTheme="minorHAnsi" w:hAnsiTheme="minorHAnsi"/>
+          <w:sz w:val="24"/>
+        </w:rPr>
+        <w:t xml:space="preserve">EDX </w:t>
+      </w:r>
+      <w:r>
+        <w:rPr>
+          <w:rFonts w:asciiTheme="minorHAnsi" w:hAnsiTheme="minorHAnsi"/>
+          <w:sz w:val="24"/>
+        </w:rPr>
+        <w:t>–</w:t>
+      </w:r>
+      <w:r>
+        <w:rPr>
+          <w:rFonts w:asciiTheme="minorHAnsi" w:hAnsiTheme="minorHAnsi"/>
+          <w:sz w:val="24"/>
+        </w:rPr>
+        <w:t xml:space="preserve"> </w:t>
+      </w:r>
+      <w:r>
+        <w:rPr>
+          <w:rFonts w:asciiTheme="minorHAnsi" w:hAnsiTheme="minorHAnsi"/>
+          <w:sz w:val="24"/>
+        </w:rPr>
+        <w:t xml:space="preserve">Uma organização que tem como objetivo trazer o melhor do ensino superior para todos os estudantes do mundo, oferecendo aulas interativa </w:t>
+      </w:r>
+      <w:r>
+        <w:rPr>
+          <w:rFonts w:asciiTheme="minorHAnsi" w:hAnsiTheme="minorHAnsi"/>
+          <w:i/>
+          <w:sz w:val="24"/>
+        </w:rPr>
+        <w:t>online</w:t>
+      </w:r>
+      <w:r>
+        <w:rPr>
+          <w:rFonts w:asciiTheme="minorHAnsi" w:hAnsiTheme="minorHAnsi"/>
+          <w:sz w:val="24"/>
+        </w:rPr>
+        <w:t xml:space="preserve"> em várias áreas:</w:t>
+      </w:r>
+    </w:p>
+    <w:p>
+      <w:pPr>
+        <w:spacing w:line="360" w:lineRule="auto"/>
+        <w:ind w:left="284"/>
+        <w:rPr>
+          <w:rFonts w:asciiTheme="minorHAnsi" w:hAnsiTheme="minorHAnsi"/>
+          <w:color w:val="A25100"/>
+          <w:sz w:val="24"/>
+        </w:rPr>
+      </w:pPr>
       <w:hyperlink r:id="rId15" w:history="1">
         <w:r>
           <w:rPr>
@@ -2887,14 +2978,14 @@
             <w:color w:val="A25100"/>
             <w:sz w:val="24"/>
           </w:rPr>
-          <w:t>http://www.code.org/</w:t>
+          <w:t>https://www.edx.org/</w:t>
         </w:r>
       </w:hyperlink>
     </w:p>
     <w:p>
       <w:pPr>
         <w:spacing w:line="360" w:lineRule="auto"/>
-        <w:ind w:left="284"/>
+        <w:ind w:firstLine="284"/>
         <w:rPr>
           <w:rFonts w:asciiTheme="minorHAnsi" w:hAnsiTheme="minorHAnsi"/>
           <w:sz w:val="24"/>
@@ -2905,28 +2996,7 @@
           <w:rFonts w:asciiTheme="minorHAnsi" w:hAnsiTheme="minorHAnsi"/>
           <w:sz w:val="24"/>
         </w:rPr>
-        <w:t xml:space="preserve">EDX </w:t>
-      </w:r>
-      <w:r>
-        <w:rPr>
-          <w:rFonts w:asciiTheme="minorHAnsi" w:hAnsiTheme="minorHAnsi"/>
-          <w:sz w:val="24"/>
-        </w:rPr>
-        <w:t>–</w:t>
-      </w:r>
-      <w:r>
-        <w:rPr>
-          <w:rFonts w:asciiTheme="minorHAnsi" w:hAnsiTheme="minorHAnsi"/>
-          <w:sz w:val="24"/>
-        </w:rPr>
-        <w:t xml:space="preserve"> </w:t>
-      </w:r>
-      <w:r>
-        <w:rPr>
-          <w:rFonts w:asciiTheme="minorHAnsi" w:hAnsiTheme="minorHAnsi"/>
-          <w:sz w:val="24"/>
-        </w:rPr>
-        <w:t xml:space="preserve">Uma organização que tem como objetivo trazer o melhor do ensino superior para todos os estudantes do mundo, oferecendo aulas interativa </w:t>
+        <w:t xml:space="preserve">Udacity – Sistema que permite oferecer ensino </w:t>
       </w:r>
       <w:r>
         <w:rPr>
@@ -2941,13 +3011,13 @@
           <w:rFonts w:asciiTheme="minorHAnsi" w:hAnsiTheme="minorHAnsi"/>
           <w:sz w:val="24"/>
         </w:rPr>
-        <w:t xml:space="preserve"> em várias áreas:</w:t>
+        <w:t xml:space="preserve"> e de forma acessível a qualquer circunstância:</w:t>
       </w:r>
     </w:p>
     <w:p>
       <w:pPr>
         <w:spacing w:line="360" w:lineRule="auto"/>
-        <w:ind w:left="284"/>
+        <w:ind w:firstLine="284"/>
         <w:rPr>
           <w:rFonts w:asciiTheme="minorHAnsi" w:hAnsiTheme="minorHAnsi"/>
           <w:color w:val="A25100"/>
@@ -2955,60 +3025,6 @@
         </w:rPr>
       </w:pPr>
       <w:hyperlink r:id="rId16" w:history="1">
-        <w:r>
-          <w:rPr>
-            <w:rStyle w:val="Hyperlink"/>
-            <w:rFonts w:asciiTheme="minorHAnsi" w:hAnsiTheme="minorHAnsi"/>
-            <w:color w:val="A25100"/>
-            <w:sz w:val="24"/>
-          </w:rPr>
-          <w:t>https://www.edx.org/</w:t>
-        </w:r>
-      </w:hyperlink>
-    </w:p>
-    <w:p>
-      <w:pPr>
-        <w:spacing w:line="360" w:lineRule="auto"/>
-        <w:ind w:firstLine="284"/>
-        <w:rPr>
-          <w:rFonts w:asciiTheme="minorHAnsi" w:hAnsiTheme="minorHAnsi"/>
-          <w:sz w:val="24"/>
-        </w:rPr>
-      </w:pPr>
-      <w:r>
-        <w:rPr>
-          <w:rFonts w:asciiTheme="minorHAnsi" w:hAnsiTheme="minorHAnsi"/>
-          <w:sz w:val="24"/>
-        </w:rPr>
-        <w:t xml:space="preserve">Udacity – Sistema que permite oferecer ensino </w:t>
-      </w:r>
-      <w:r>
-        <w:rPr>
-          <w:rFonts w:asciiTheme="minorHAnsi" w:hAnsiTheme="minorHAnsi"/>
-          <w:i/>
-          <w:sz w:val="24"/>
-        </w:rPr>
-        <w:t>online</w:t>
-      </w:r>
-      <w:r>
-        <w:rPr>
-          <w:rFonts w:asciiTheme="minorHAnsi" w:hAnsiTheme="minorHAnsi"/>
-          <w:sz w:val="24"/>
-        </w:rPr>
-        <w:t xml:space="preserve"> e de forma acessível a qualquer circunstância:</w:t>
-      </w:r>
-    </w:p>
-    <w:p>
-      <w:pPr>
-        <w:spacing w:line="360" w:lineRule="auto"/>
-        <w:ind w:firstLine="284"/>
-        <w:rPr>
-          <w:rFonts w:asciiTheme="minorHAnsi" w:hAnsiTheme="minorHAnsi"/>
-          <w:color w:val="A25100"/>
-          <w:sz w:val="24"/>
-        </w:rPr>
-      </w:pPr>
-      <w:hyperlink r:id="rId17" w:history="1">
         <w:r>
           <w:rPr>
             <w:rStyle w:val="Hyperlink"/>
@@ -3167,7 +3183,29 @@
           <w:szCs w:val="18"/>
           <w:lang w:val="en-US" w:eastAsia="pt-PT"/>
         </w:rPr>
-        <w:t>C# - SharpDevelop 4.3</w:t>
+        <w:t xml:space="preserve">C# - </w:t>
+      </w:r>
+      <w:proofErr w:type="spellStart"/>
+      <w:r>
+        <w:rPr>
+          <w:rFonts w:asciiTheme="minorHAnsi" w:hAnsiTheme="minorHAnsi" w:cs="Consolas"/>
+          <w:color w:val="333333"/>
+          <w:sz w:val="24"/>
+          <w:szCs w:val="18"/>
+          <w:lang w:val="en-US" w:eastAsia="pt-PT"/>
+        </w:rPr>
+        <w:t>SharpDevelop</w:t>
+      </w:r>
+      <w:proofErr w:type="spellEnd"/>
+      <w:r>
+        <w:rPr>
+          <w:rFonts w:asciiTheme="minorHAnsi" w:hAnsiTheme="minorHAnsi" w:cs="Consolas"/>
+          <w:color w:val="333333"/>
+          <w:sz w:val="24"/>
+          <w:szCs w:val="18"/>
+          <w:lang w:val="en-US" w:eastAsia="pt-PT"/>
+        </w:rPr>
+        <w:t xml:space="preserve"> 4.3</w:t>
       </w:r>
     </w:p>
     <w:p>
@@ -3213,8 +3251,20 @@
           <w:szCs w:val="18"/>
           <w:lang w:val="en-US" w:eastAsia="pt-PT"/>
         </w:rPr>
-        <w:t>C - CodeBlocks</w:t>
-      </w:r>
+        <w:t xml:space="preserve">C - </w:t>
+      </w:r>
+      <w:proofErr w:type="spellStart"/>
+      <w:r>
+        <w:rPr>
+          <w:rFonts w:asciiTheme="minorHAnsi" w:hAnsiTheme="minorHAnsi" w:cs="Consolas"/>
+          <w:color w:val="333333"/>
+          <w:sz w:val="24"/>
+          <w:szCs w:val="18"/>
+          <w:lang w:val="en-US" w:eastAsia="pt-PT"/>
+        </w:rPr>
+        <w:t>CodeBlocks</w:t>
+      </w:r>
+      <w:proofErr w:type="spellEnd"/>
     </w:p>
     <w:p>
       <w:pPr>
@@ -3259,8 +3309,20 @@
           <w:szCs w:val="18"/>
           <w:lang w:val="en-US" w:eastAsia="pt-PT"/>
         </w:rPr>
-        <w:t>C++ - CodeBlocks</w:t>
-      </w:r>
+        <w:t xml:space="preserve">C++ - </w:t>
+      </w:r>
+      <w:proofErr w:type="spellStart"/>
+      <w:r>
+        <w:rPr>
+          <w:rFonts w:asciiTheme="minorHAnsi" w:hAnsiTheme="minorHAnsi" w:cs="Consolas"/>
+          <w:color w:val="333333"/>
+          <w:sz w:val="24"/>
+          <w:szCs w:val="18"/>
+          <w:lang w:val="en-US" w:eastAsia="pt-PT"/>
+        </w:rPr>
+        <w:t>CodeBlocks</w:t>
+      </w:r>
+      <w:proofErr w:type="spellEnd"/>
     </w:p>
     <w:p>
       <w:pPr>
@@ -3305,8 +3367,20 @@
           <w:szCs w:val="18"/>
           <w:lang w:val="en-US" w:eastAsia="pt-PT"/>
         </w:rPr>
-        <w:t>Fortran - Plato_Fortran</w:t>
-      </w:r>
+        <w:t xml:space="preserve">Fortran - </w:t>
+      </w:r>
+      <w:proofErr w:type="spellStart"/>
+      <w:r>
+        <w:rPr>
+          <w:rFonts w:asciiTheme="minorHAnsi" w:hAnsiTheme="minorHAnsi" w:cs="Consolas"/>
+          <w:color w:val="333333"/>
+          <w:sz w:val="24"/>
+          <w:szCs w:val="18"/>
+          <w:lang w:val="en-US" w:eastAsia="pt-PT"/>
+        </w:rPr>
+        <w:t>Plato_Fortran</w:t>
+      </w:r>
+      <w:proofErr w:type="spellEnd"/>
     </w:p>
     <w:p>
       <w:pPr>
@@ -3351,8 +3425,20 @@
           <w:szCs w:val="18"/>
           <w:lang w:val="en-US" w:eastAsia="pt-PT"/>
         </w:rPr>
-        <w:t>Java - NetBeans</w:t>
-      </w:r>
+        <w:t xml:space="preserve">Java - </w:t>
+      </w:r>
+      <w:proofErr w:type="spellStart"/>
+      <w:r>
+        <w:rPr>
+          <w:rFonts w:asciiTheme="minorHAnsi" w:hAnsiTheme="minorHAnsi" w:cs="Consolas"/>
+          <w:color w:val="333333"/>
+          <w:sz w:val="24"/>
+          <w:szCs w:val="18"/>
+          <w:lang w:val="en-US" w:eastAsia="pt-PT"/>
+        </w:rPr>
+        <w:t>NetBeans</w:t>
+      </w:r>
+      <w:proofErr w:type="spellEnd"/>
     </w:p>
     <w:p>
       <w:pPr>
@@ -3435,6 +3521,7 @@
           <w:lang w:val="en-US" w:eastAsia="pt-PT"/>
         </w:rPr>
       </w:pPr>
+      <w:proofErr w:type="spellStart"/>
       <w:r>
         <w:rPr>
           <w:rFonts w:asciiTheme="minorHAnsi" w:hAnsiTheme="minorHAnsi" w:cs="Consolas"/>
@@ -3443,8 +3530,31 @@
           <w:szCs w:val="18"/>
           <w:lang w:val="en-US" w:eastAsia="pt-PT"/>
         </w:rPr>
-        <w:t>Lua - SciTE_Lua</w:t>
-      </w:r>
+        <w:t>Lua</w:t>
+      </w:r>
+      <w:proofErr w:type="spellEnd"/>
+      <w:r>
+        <w:rPr>
+          <w:rFonts w:asciiTheme="minorHAnsi" w:hAnsiTheme="minorHAnsi" w:cs="Consolas"/>
+          <w:color w:val="333333"/>
+          <w:sz w:val="24"/>
+          <w:szCs w:val="18"/>
+          <w:lang w:val="en-US" w:eastAsia="pt-PT"/>
+        </w:rPr>
+        <w:t xml:space="preserve"> - </w:t>
+      </w:r>
+      <w:proofErr w:type="spellStart"/>
+      <w:r>
+        <w:rPr>
+          <w:rFonts w:asciiTheme="minorHAnsi" w:hAnsiTheme="minorHAnsi" w:cs="Consolas"/>
+          <w:color w:val="333333"/>
+          <w:sz w:val="24"/>
+          <w:szCs w:val="18"/>
+          <w:lang w:val="en-US" w:eastAsia="pt-PT"/>
+        </w:rPr>
+        <w:t>SciTE_Lua</w:t>
+      </w:r>
+      <w:proofErr w:type="spellEnd"/>
     </w:p>
     <w:p>
       <w:pPr>
@@ -3489,8 +3599,20 @@
           <w:szCs w:val="18"/>
           <w:lang w:val="en-US" w:eastAsia="pt-PT"/>
         </w:rPr>
-        <w:t>Pascal - Pzim</w:t>
-      </w:r>
+        <w:t xml:space="preserve">Pascal - </w:t>
+      </w:r>
+      <w:proofErr w:type="spellStart"/>
+      <w:r>
+        <w:rPr>
+          <w:rFonts w:asciiTheme="minorHAnsi" w:hAnsiTheme="minorHAnsi" w:cs="Consolas"/>
+          <w:color w:val="333333"/>
+          <w:sz w:val="24"/>
+          <w:szCs w:val="18"/>
+          <w:lang w:val="en-US" w:eastAsia="pt-PT"/>
+        </w:rPr>
+        <w:t>Pzim</w:t>
+      </w:r>
+      <w:proofErr w:type="spellEnd"/>
     </w:p>
     <w:p>
       <w:pPr>
@@ -3627,7 +3749,51 @@
           <w:szCs w:val="18"/>
           <w:lang w:val="en-US" w:eastAsia="pt-PT"/>
         </w:rPr>
-        <w:t>Ruby - JetBrains RubyMine 5.4.1</w:t>
+        <w:t xml:space="preserve">Ruby - </w:t>
+      </w:r>
+      <w:proofErr w:type="spellStart"/>
+      <w:r>
+        <w:rPr>
+          <w:rFonts w:asciiTheme="minorHAnsi" w:hAnsiTheme="minorHAnsi" w:cs="Consolas"/>
+          <w:color w:val="333333"/>
+          <w:sz w:val="24"/>
+          <w:szCs w:val="18"/>
+          <w:lang w:val="en-US" w:eastAsia="pt-PT"/>
+        </w:rPr>
+        <w:t>JetBrains</w:t>
+      </w:r>
+      <w:proofErr w:type="spellEnd"/>
+      <w:r>
+        <w:rPr>
+          <w:rFonts w:asciiTheme="minorHAnsi" w:hAnsiTheme="minorHAnsi" w:cs="Consolas"/>
+          <w:color w:val="333333"/>
+          <w:sz w:val="24"/>
+          <w:szCs w:val="18"/>
+          <w:lang w:val="en-US" w:eastAsia="pt-PT"/>
+        </w:rPr>
+        <w:t xml:space="preserve"> </w:t>
+      </w:r>
+      <w:proofErr w:type="spellStart"/>
+      <w:r>
+        <w:rPr>
+          <w:rFonts w:asciiTheme="minorHAnsi" w:hAnsiTheme="minorHAnsi" w:cs="Consolas"/>
+          <w:color w:val="333333"/>
+          <w:sz w:val="24"/>
+          <w:szCs w:val="18"/>
+          <w:lang w:val="en-US" w:eastAsia="pt-PT"/>
+        </w:rPr>
+        <w:t>RubyMine</w:t>
+      </w:r>
+      <w:proofErr w:type="spellEnd"/>
+      <w:r>
+        <w:rPr>
+          <w:rFonts w:asciiTheme="minorHAnsi" w:hAnsiTheme="minorHAnsi" w:cs="Consolas"/>
+          <w:color w:val="333333"/>
+          <w:sz w:val="24"/>
+          <w:szCs w:val="18"/>
+          <w:lang w:val="en-US" w:eastAsia="pt-PT"/>
+        </w:rPr>
+        <w:t xml:space="preserve"> 5.4.1</w:t>
       </w:r>
     </w:p>
     <w:p>
@@ -8068,7 +8234,7 @@
                     <pic:cNvPicPr/>
                   </pic:nvPicPr>
                   <pic:blipFill>
-                    <a:blip r:embed="rId18" cstate="print"/>
+                    <a:blip r:embed="rId17" cstate="print"/>
                     <a:stretch>
                       <a:fillRect/>
                     </a:stretch>
@@ -8148,7 +8314,7 @@
                     <pic:cNvPicPr/>
                   </pic:nvPicPr>
                   <pic:blipFill>
-                    <a:blip r:embed="rId19" cstate="print"/>
+                    <a:blip r:embed="rId18" cstate="print"/>
                     <a:stretch>
                       <a:fillRect/>
                     </a:stretch>
@@ -8261,7 +8427,7 @@
                     <pic:cNvPicPr/>
                   </pic:nvPicPr>
                   <pic:blipFill>
-                    <a:blip r:embed="rId20" cstate="print"/>
+                    <a:blip r:embed="rId19" cstate="print"/>
                     <a:stretch>
                       <a:fillRect/>
                     </a:stretch>
@@ -8451,7 +8617,7 @@
                     <pic:cNvPicPr/>
                   </pic:nvPicPr>
                   <pic:blipFill>
-                    <a:blip r:embed="rId21" cstate="print"/>
+                    <a:blip r:embed="rId20" cstate="print"/>
                     <a:stretch>
                       <a:fillRect/>
                     </a:stretch>
@@ -8515,7 +8681,7 @@
                     <pic:cNvPicPr/>
                   </pic:nvPicPr>
                   <pic:blipFill>
-                    <a:blip r:embed="rId22" cstate="print"/>
+                    <a:blip r:embed="rId21" cstate="print"/>
                     <a:stretch>
                       <a:fillRect/>
                     </a:stretch>
@@ -8660,19 +8826,28 @@
     </w:p>
     <w:p>
       <w:r>
-        <w:t>Existe uma zona identificada no ambiente gráfico (identificada por um caixote do lixo)</w:t>
-      </w:r>
-      <w:r>
-        <w:t xml:space="preserve"> </w:t>
-      </w:r>
-      <w:r>
-        <w:t>que permite apagar nós e conexões provinientes destes.</w:t>
-      </w:r>
-      <w:r>
-        <w:t xml:space="preserve"> Também será possível seleccionar os elementos e apagá-los.</w:t>
+        <w:t>E</w:t>
+      </w:r>
+      <w:r>
+        <w:t xml:space="preserve"> possível seleccionar os elementos</w:t>
+      </w:r>
+      <w:r>
+        <w:t xml:space="preserve"> e respectivas conexões</w:t>
+      </w:r>
+      <w:r>
+        <w:t xml:space="preserve"> e apagá-los</w:t>
+      </w:r>
+      <w:r>
+        <w:t>, através do bo</w:t>
       </w:r>
       <w:bookmarkStart w:id="25" w:name="_GoBack"/>
       <w:bookmarkEnd w:id="25"/>
+      <w:r>
+        <w:t>tão seleccionar</w:t>
+      </w:r>
+      <w:r>
+        <w:t>.</w:t>
+      </w:r>
     </w:p>
     <w:p>
       <w:pPr>
@@ -8800,7 +8975,7 @@
                     <pic:cNvPicPr/>
                   </pic:nvPicPr>
                   <pic:blipFill>
-                    <a:blip r:embed="rId23" cstate="print"/>
+                    <a:blip r:embed="rId22" cstate="print"/>
                     <a:stretch>
                       <a:fillRect/>
                     </a:stretch>
@@ -8931,7 +9106,7 @@
                     <pic:cNvPicPr/>
                   </pic:nvPicPr>
                   <pic:blipFill>
-                    <a:blip r:embed="rId24" cstate="print"/>
+                    <a:blip r:embed="rId23" cstate="print"/>
                     <a:stretch>
                       <a:fillRect/>
                     </a:stretch>
@@ -9184,9 +9359,9 @@
       </w:pPr>
     </w:p>
     <w:sectPr>
-      <w:headerReference w:type="default" r:id="rId25"/>
-      <w:footerReference w:type="default" r:id="rId26"/>
-      <w:footerReference w:type="first" r:id="rId27"/>
+      <w:headerReference w:type="default" r:id="rId24"/>
+      <w:footerReference w:type="default" r:id="rId25"/>
+      <w:footerReference w:type="first" r:id="rId26"/>
       <w:type w:val="continuous"/>
       <w:pgSz w:w="11906" w:h="16838" w:code="9"/>
       <w:pgMar w:top="1418" w:right="1021" w:bottom="1361" w:left="1985" w:header="851" w:footer="538" w:gutter="0"/>
@@ -9330,7 +9505,7 @@
         <w:noProof/>
         <w:sz w:val="20"/>
       </w:rPr>
-      <w:t>13</w:t>
+      <w:t>17</w:t>
     </w:r>
     <w:r>
       <w:rPr>
@@ -12052,7 +12227,7 @@
 </file>
 
 <file path=customXml/itemProps2.xml><?xml version="1.0" encoding="utf-8"?>
-<ds:datastoreItem xmlns:ds="http://schemas.openxmlformats.org/officeDocument/2006/customXml" ds:itemID="{8C87E9F1-3293-409A-A86B-E1316F24C8A5}">
+<ds:datastoreItem xmlns:ds="http://schemas.openxmlformats.org/officeDocument/2006/customXml" ds:itemID="{3A3329EE-E8EE-4DA3-A633-A108B644507A}">
   <ds:schemaRefs>
     <ds:schemaRef ds:uri="http://schemas.openxmlformats.org/officeDocument/2006/bibliography"/>
   </ds:schemaRefs>

</xml_diff>